<commit_message>
PL1 terminada (falta ej viabilidad)
</commit_message>
<xml_diff>
--- a/LABORATORIO/PECL1/PL1.docx
+++ b/LABORATORIO/PECL1/PL1.docx
@@ -2,6 +2,8 @@
 <file path=word/document.xml><?xml version="1.0" encoding="utf-8"?>
 <w:document xmlns:wpc="http://schemas.microsoft.com/office/word/2010/wordprocessingCanvas" xmlns:cx="http://schemas.microsoft.com/office/drawing/2014/chartex" xmlns:cx1="http://schemas.microsoft.com/office/drawing/2015/9/8/chartex" xmlns:cx2="http://schemas.microsoft.com/office/drawing/2015/10/21/chartex" xmlns:cx3="http://schemas.microsoft.com/office/drawing/2016/5/9/chartex" xmlns:cx4="http://schemas.microsoft.com/office/drawing/2016/5/10/chartex" xmlns:cx5="http://schemas.microsoft.com/office/drawing/2016/5/11/chartex" xmlns:cx6="http://schemas.microsoft.com/office/drawing/2016/5/12/chartex" xmlns:cx7="http://schemas.microsoft.com/office/drawing/2016/5/13/chartex" xmlns:cx8="http://schemas.microsoft.com/office/drawing/2016/5/14/chartex" xmlns:mc="http://schemas.openxmlformats.org/markup-compatibility/2006" xmlns:aink="http://schemas.microsoft.com/office/drawing/2016/ink" xmlns:am3d="http://schemas.microsoft.com/office/drawing/2017/model3d" xmlns:o="urn:schemas-microsoft-com:office:office" xmlns:r="http://schemas.openxmlformats.org/officeDocument/2006/relationships" xmlns:m="http://schemas.openxmlformats.org/officeDocument/2006/math" xmlns:v="urn:schemas-microsoft-com:vml" xmlns:wp14="http://schemas.microsoft.com/office/word/2010/wordprocessingDrawing" xmlns:wp="http://schemas.openxmlformats.org/drawingml/2006/wordprocessingDrawing" xmlns:w10="urn:schemas-microsoft-com:office:word" xmlns:w="http://schemas.openxmlformats.org/wordprocessingml/2006/main" xmlns:w14="http://schemas.microsoft.com/office/word/2010/wordml" xmlns:w15="http://schemas.microsoft.com/office/word/2012/wordml" xmlns:w16cid="http://schemas.microsoft.com/office/word/2016/wordml/cid" xmlns:w16se="http://schemas.microsoft.com/office/word/2015/wordml/symex" xmlns:wpg="http://schemas.microsoft.com/office/word/2010/wordprocessingGroup" xmlns:wpi="http://schemas.microsoft.com/office/word/2010/wordprocessingInk" xmlns:wne="http://schemas.microsoft.com/office/word/2006/wordml" xmlns:wps="http://schemas.microsoft.com/office/word/2010/wordprocessingShape" mc:Ignorable="w14 w15 w16se w16cid wp14">
   <w:body>
+    <w:bookmarkStart w:id="0" w:name="_Hlk35444699" w:displacedByCustomXml="next"/>
+    <w:bookmarkEnd w:id="0" w:displacedByCustomXml="next"/>
     <w:sdt>
       <w:sdtPr>
         <w:id w:val="-1159996460"/>
@@ -10,6 +12,7 @@
           <w:docPartUnique/>
         </w:docPartObj>
       </w:sdtPr>
+      <w:sdtEndPr/>
       <w:sdtContent>
         <w:p>
           <w:r>
@@ -129,6 +132,7 @@
                                     <w:dataBinding w:prefixMappings="xmlns:ns0='http://purl.org/dc/elements/1.1/' xmlns:ns1='http://schemas.openxmlformats.org/package/2006/metadata/core-properties' " w:xpath="/ns1:coreProperties[1]/ns0:creator[1]" w:storeItemID="{6C3C8BC8-F283-45AE-878A-BAB7291924A1}"/>
                                     <w:text/>
                                   </w:sdtPr>
+                                  <w:sdtEndPr/>
                                   <w:sdtContent>
                                     <w:p>
                                       <w:pPr>
@@ -169,6 +173,7 @@
                                       <w:dataBinding w:prefixMappings="xmlns:ns0='http://schemas.openxmlformats.org/officeDocument/2006/extended-properties' " w:xpath="/ns0:Properties[1]/ns0:Company[1]" w:storeItemID="{6668398D-A668-4E3E-A5EB-62B293D839F1}"/>
                                       <w:text/>
                                     </w:sdtPr>
+                                    <w:sdtEndPr/>
                                     <w:sdtContent>
                                       <w:r>
                                         <w:rPr>
@@ -197,6 +202,7 @@
                                       <w:dataBinding w:prefixMappings="xmlns:ns0='http://schemas.microsoft.com/office/2006/coverPageProps' " w:xpath="/ns0:CoverPageProperties[1]/ns0:CompanyAddress[1]" w:storeItemID="{55AF091B-3C7A-41E3-B477-F2FDAA23CFDA}"/>
                                       <w:text/>
                                     </w:sdtPr>
+                                    <w:sdtEndPr/>
                                     <w:sdtContent>
                                       <w:r>
                                         <w:rPr>
@@ -266,6 +272,7 @@
                                     <w:dataBinding w:prefixMappings="xmlns:ns0='http://purl.org/dc/elements/1.1/' xmlns:ns1='http://schemas.openxmlformats.org/package/2006/metadata/core-properties' " w:xpath="/ns1:coreProperties[1]/ns0:title[1]" w:storeItemID="{6C3C8BC8-F283-45AE-878A-BAB7291924A1}"/>
                                     <w:text/>
                                   </w:sdtPr>
+                                  <w:sdtEndPr/>
                                   <w:sdtContent>
                                     <w:p>
                                       <w:pPr>
@@ -328,6 +335,7 @@
                               <w:dataBinding w:prefixMappings="xmlns:ns0='http://purl.org/dc/elements/1.1/' xmlns:ns1='http://schemas.openxmlformats.org/package/2006/metadata/core-properties' " w:xpath="/ns1:coreProperties[1]/ns0:creator[1]" w:storeItemID="{6C3C8BC8-F283-45AE-878A-BAB7291924A1}"/>
                               <w:text/>
                             </w:sdtPr>
+                            <w:sdtEndPr/>
                             <w:sdtContent>
                               <w:p>
                                 <w:pPr>
@@ -368,6 +376,7 @@
                                 <w:dataBinding w:prefixMappings="xmlns:ns0='http://schemas.openxmlformats.org/officeDocument/2006/extended-properties' " w:xpath="/ns0:Properties[1]/ns0:Company[1]" w:storeItemID="{6668398D-A668-4E3E-A5EB-62B293D839F1}"/>
                                 <w:text/>
                               </w:sdtPr>
+                              <w:sdtEndPr/>
                               <w:sdtContent>
                                 <w:r>
                                   <w:rPr>
@@ -396,6 +405,7 @@
                                 <w:dataBinding w:prefixMappings="xmlns:ns0='http://schemas.microsoft.com/office/2006/coverPageProps' " w:xpath="/ns0:CoverPageProperties[1]/ns0:CompanyAddress[1]" w:storeItemID="{55AF091B-3C7A-41E3-B477-F2FDAA23CFDA}"/>
                                 <w:text/>
                               </w:sdtPr>
+                              <w:sdtEndPr/>
                               <w:sdtContent>
                                 <w:r>
                                   <w:rPr>
@@ -431,6 +441,7 @@
                               <w:dataBinding w:prefixMappings="xmlns:ns0='http://purl.org/dc/elements/1.1/' xmlns:ns1='http://schemas.openxmlformats.org/package/2006/metadata/core-properties' " w:xpath="/ns1:coreProperties[1]/ns0:title[1]" w:storeItemID="{6C3C8BC8-F283-45AE-878A-BAB7291924A1}"/>
                               <w:text/>
                             </w:sdtPr>
+                            <w:sdtEndPr/>
                             <w:sdtContent>
                               <w:p>
                                 <w:pPr>
@@ -479,6 +490,13 @@
     </w:sdt>
     <w:sdt>
       <w:sdtPr>
+        <w:rPr>
+          <w:rFonts w:asciiTheme="minorHAnsi" w:eastAsiaTheme="minorHAnsi" w:hAnsiTheme="minorHAnsi" w:cstheme="minorBidi"/>
+          <w:color w:val="auto"/>
+          <w:sz w:val="22"/>
+          <w:szCs w:val="22"/>
+          <w:lang w:eastAsia="en-US"/>
+        </w:rPr>
         <w:id w:val="-2095008092"/>
         <w:docPartObj>
           <w:docPartGallery w:val="Table of Contents"/>
@@ -487,13 +505,8 @@
       </w:sdtPr>
       <w:sdtEndPr>
         <w:rPr>
-          <w:rFonts w:asciiTheme="minorHAnsi" w:eastAsiaTheme="minorHAnsi" w:hAnsiTheme="minorHAnsi" w:cstheme="minorBidi"/>
           <w:b/>
           <w:bCs/>
-          <w:color w:val="auto"/>
-          <w:sz w:val="22"/>
-          <w:szCs w:val="22"/>
-          <w:lang w:eastAsia="en-US"/>
         </w:rPr>
       </w:sdtEndPr>
       <w:sdtContent>
@@ -571,7 +584,7 @@
                 <w:noProof/>
                 <w:webHidden/>
               </w:rPr>
-              <w:t>2</w:t>
+              <w:t>1</w:t>
             </w:r>
             <w:r>
               <w:rPr>
@@ -911,7 +924,7 @@
                 <w:noProof/>
                 <w:webHidden/>
               </w:rPr>
-              <w:t>7</w:t>
+              <w:t>6</w:t>
             </w:r>
             <w:r>
               <w:rPr>
@@ -1057,6 +1070,8 @@
               <w:fldChar w:fldCharType="end"/>
             </w:r>
           </w:hyperlink>
+          <w:bookmarkStart w:id="1" w:name="_GoBack"/>
+          <w:bookmarkEnd w:id="1"/>
         </w:p>
         <w:p>
           <w:pPr>
@@ -1346,7 +1361,7 @@
       <w:pPr>
         <w:pStyle w:val="Ttulo1"/>
       </w:pPr>
-      <w:bookmarkStart w:id="0" w:name="_Toc35431493"/>
+      <w:bookmarkStart w:id="2" w:name="_Toc35431493"/>
     </w:p>
     <w:p>
       <w:pPr>
@@ -1389,62 +1404,73 @@
     <w:p/>
     <w:p/>
     <w:p/>
+    <w:bookmarkEnd w:id="2"/>
+    <w:p>
+      <w:pPr>
+        <w:pStyle w:val="Ttulo"/>
+        <w:jc w:val="center"/>
+      </w:pPr>
+      <w:r>
+        <w:lastRenderedPageBreak/>
+        <w:t>TPT: TRANSPORTE PARA TODOS</w:t>
+      </w:r>
+    </w:p>
+    <w:p>
+      <w:pPr>
+        <w:jc w:val="center"/>
+      </w:pPr>
+    </w:p>
     <w:p>
       <w:pPr>
         <w:pStyle w:val="Ttulo1"/>
-      </w:pPr>
-      <w:r>
-        <w:lastRenderedPageBreak/>
-        <w:t>NOMBRE DEL PRODUCTO</w:t>
-      </w:r>
-      <w:bookmarkEnd w:id="0"/>
-    </w:p>
-    <w:p>
-      <w:pPr>
-        <w:jc w:val="center"/>
-      </w:pPr>
-      <w:r>
-        <w:t>TPT: TRANSPORTE PARA TODOS</w:t>
-      </w:r>
-    </w:p>
-    <w:p>
-      <w:pPr>
-        <w:jc w:val="center"/>
-      </w:pPr>
-    </w:p>
-    <w:p>
-      <w:pPr>
-        <w:pStyle w:val="Ttulo1"/>
-      </w:pPr>
-      <w:bookmarkStart w:id="1" w:name="_Toc35431494"/>
+        <w:jc w:val="both"/>
+      </w:pPr>
+      <w:bookmarkStart w:id="3" w:name="_Toc35431494"/>
       <w:r>
         <w:t>ANTECEDENTES Y UTILIDAD</w:t>
       </w:r>
-      <w:bookmarkEnd w:id="1"/>
-    </w:p>
-    <w:p>
+      <w:bookmarkEnd w:id="3"/>
+    </w:p>
+    <w:p>
+      <w:pPr>
+        <w:jc w:val="both"/>
+      </w:pPr>
       <w:r>
         <w:t>Actualmente existen algunas aplicaciones que nos ayudan a visualizar y tener información sobre horarios, rutas, medios de transporte… pero estas aplicaciones son exclusivas para un ciertos tipos de transporte, es decir, no engloban todas las posibilidades que tenemos para poder movernos de forma rápida de un punto a otro sabiendo; a qué hora y en qué lugar tenemos disponible ese medio de transporte.</w:t>
       </w:r>
     </w:p>
     <w:p>
+      <w:pPr>
+        <w:jc w:val="both"/>
+      </w:pPr>
       <w:r>
         <w:t>Por ello queremos crear una aplicación que tenga un uso más general y útil que las de la competencia y ofrezca al usuario una gran posibilidad de opciones donde elegir, ya que, por ejemplo, puede no haber autobuses o trenes a ciertas horas del día, pero con nuestra aplicación, el usuario puede elegir otras opciones de transporte, según precio, tiempo de espera…</w:t>
       </w:r>
     </w:p>
     <w:p>
+      <w:pPr>
+        <w:jc w:val="both"/>
+      </w:pPr>
       <w:r>
         <w:t>Por otro lado, este proyecto puede ser positivo para las grandes empresas, las cuales mediante nuestra aplicación pueden captar más clientes y por tanto obtener más beneficios.</w:t>
       </w:r>
     </w:p>
     <w:p>
+      <w:pPr>
+        <w:jc w:val="both"/>
+      </w:pPr>
       <w:r>
         <w:t>Como hemos dicho hay diferentes aplicaciones con este fin pero que solo abarcan ciertos tipos de transporte, algunas de ellas son:</w:t>
       </w:r>
     </w:p>
-    <w:p/>
-    <w:p>
-      <w:pPr>
+    <w:p>
+      <w:pPr>
+        <w:jc w:val="both"/>
+      </w:pPr>
+    </w:p>
+    <w:p>
+      <w:pPr>
+        <w:jc w:val="both"/>
         <w:rPr>
           <w:u w:val="single"/>
         </w:rPr>
@@ -1457,6 +1483,9 @@
       </w:r>
     </w:p>
     <w:p>
+      <w:pPr>
+        <w:jc w:val="both"/>
+      </w:pPr>
       <w:r>
         <w:rPr>
           <w:noProof/>
@@ -1516,6 +1545,7 @@
         <w:tabs>
           <w:tab w:val="left" w:pos="2235"/>
         </w:tabs>
+        <w:jc w:val="both"/>
       </w:pPr>
       <w:r>
         <w:tab/>
@@ -1526,6 +1556,7 @@
         <w:tabs>
           <w:tab w:val="left" w:pos="2235"/>
         </w:tabs>
+        <w:jc w:val="both"/>
         <w:rPr>
           <w:u w:val="single"/>
         </w:rPr>
@@ -1542,6 +1573,7 @@
         <w:tabs>
           <w:tab w:val="left" w:pos="2235"/>
         </w:tabs>
+        <w:jc w:val="both"/>
       </w:pPr>
       <w:r>
         <w:rPr>
@@ -1602,29 +1634,39 @@
         <w:tabs>
           <w:tab w:val="left" w:pos="2235"/>
         </w:tabs>
-      </w:pPr>
-      <w:r>
-        <w:rPr>
-          <w:u w:val="single"/>
-        </w:rPr>
-        <w:lastRenderedPageBreak/>
+        <w:jc w:val="both"/>
+        <w:rPr>
+          <w:u w:val="single"/>
+        </w:rPr>
+      </w:pPr>
+      <w:r>
+        <w:rPr>
+          <w:u w:val="single"/>
+        </w:rPr>
         <w:br/>
-        <w:t xml:space="preserve">Madrid Metro | Bus | </w:t>
-      </w:r>
-      <w:proofErr w:type="spellStart"/>
-      <w:r>
-        <w:rPr>
-          <w:u w:val="single"/>
-        </w:rPr>
-        <w:t>Cercanias</w:t>
-      </w:r>
-      <w:proofErr w:type="spellEnd"/>
+      </w:r>
     </w:p>
     <w:p>
       <w:pPr>
         <w:tabs>
           <w:tab w:val="left" w:pos="2235"/>
         </w:tabs>
+        <w:jc w:val="both"/>
+      </w:pPr>
+      <w:r>
+        <w:rPr>
+          <w:u w:val="single"/>
+        </w:rPr>
+        <w:lastRenderedPageBreak/>
+        <w:t>Madrid Metro | Bus | Cercanias</w:t>
+      </w:r>
+    </w:p>
+    <w:p>
+      <w:pPr>
+        <w:tabs>
+          <w:tab w:val="left" w:pos="2235"/>
+        </w:tabs>
+        <w:jc w:val="both"/>
       </w:pPr>
       <w:r>
         <w:rPr>
@@ -1685,6 +1727,7 @@
         <w:tabs>
           <w:tab w:val="left" w:pos="2235"/>
         </w:tabs>
+        <w:jc w:val="both"/>
       </w:pPr>
     </w:p>
     <w:p>
@@ -1692,6 +1735,7 @@
         <w:tabs>
           <w:tab w:val="left" w:pos="2235"/>
         </w:tabs>
+        <w:jc w:val="both"/>
         <w:rPr>
           <w:u w:val="single"/>
         </w:rPr>
@@ -1701,20 +1745,7 @@
           <w:u w:val="single"/>
         </w:rPr>
         <w:br/>
-      </w:r>
-      <w:proofErr w:type="spellStart"/>
-      <w:r>
-        <w:rPr>
-          <w:u w:val="single"/>
-        </w:rPr>
-        <w:t>Moovit</w:t>
-      </w:r>
-      <w:proofErr w:type="spellEnd"/>
-      <w:r>
-        <w:rPr>
-          <w:u w:val="single"/>
-        </w:rPr>
-        <w:t>: Horarios de Tren, Metro y Bus</w:t>
+        <w:t>Moovit: Horarios de Tren, Metro y Bus</w:t>
       </w:r>
     </w:p>
     <w:p>
@@ -1722,6 +1753,7 @@
         <w:tabs>
           <w:tab w:val="left" w:pos="2235"/>
         </w:tabs>
+        <w:jc w:val="both"/>
       </w:pPr>
       <w:r>
         <w:rPr>
@@ -1782,6 +1814,7 @@
         <w:tabs>
           <w:tab w:val="left" w:pos="2235"/>
         </w:tabs>
+        <w:jc w:val="both"/>
       </w:pPr>
     </w:p>
     <w:p>
@@ -1789,6 +1822,7 @@
         <w:tabs>
           <w:tab w:val="left" w:pos="2235"/>
         </w:tabs>
+        <w:jc w:val="both"/>
       </w:pPr>
       <w:r>
         <w:t>Estas aplicaciones como estamos viendo son únicamente para transporte público y por tanto no ofrecen otras alternativas, por ello, con nuestra aplicación querríamos cubrir esas carencias, dando, en caso de no estar disponibles esas opciones, otras alternativas como taxi, Uber, Cabify.. pudiendo dar tarifas, horarios aproximados de recogidas o información (teléfono, web) de esas alternativas.</w:t>
@@ -1799,6 +1833,7 @@
         <w:tabs>
           <w:tab w:val="left" w:pos="2235"/>
         </w:tabs>
+        <w:jc w:val="both"/>
       </w:pPr>
     </w:p>
     <w:p>
@@ -1806,6 +1841,7 @@
         <w:tabs>
           <w:tab w:val="left" w:pos="2235"/>
         </w:tabs>
+        <w:jc w:val="both"/>
       </w:pPr>
     </w:p>
     <w:p>
@@ -1813,6 +1849,7 @@
         <w:tabs>
           <w:tab w:val="left" w:pos="2235"/>
         </w:tabs>
+        <w:jc w:val="both"/>
       </w:pPr>
     </w:p>
     <w:p>
@@ -1820,6 +1857,7 @@
         <w:tabs>
           <w:tab w:val="left" w:pos="2235"/>
         </w:tabs>
+        <w:jc w:val="both"/>
       </w:pPr>
     </w:p>
     <w:p>
@@ -1827,6 +1865,7 @@
         <w:tabs>
           <w:tab w:val="left" w:pos="2235"/>
         </w:tabs>
+        <w:jc w:val="both"/>
       </w:pPr>
     </w:p>
     <w:p>
@@ -1834,6 +1873,7 @@
         <w:tabs>
           <w:tab w:val="left" w:pos="2235"/>
         </w:tabs>
+        <w:jc w:val="both"/>
       </w:pPr>
     </w:p>
     <w:p>
@@ -1841,6 +1881,7 @@
         <w:tabs>
           <w:tab w:val="left" w:pos="2235"/>
         </w:tabs>
+        <w:jc w:val="both"/>
       </w:pPr>
     </w:p>
     <w:p>
@@ -1848,31 +1889,40 @@
         <w:tabs>
           <w:tab w:val="left" w:pos="2235"/>
         </w:tabs>
+        <w:jc w:val="both"/>
       </w:pPr>
     </w:p>
     <w:p>
       <w:pPr>
         <w:pStyle w:val="Ttulo1"/>
-      </w:pPr>
-      <w:bookmarkStart w:id="2" w:name="_Toc35431495"/>
+        <w:jc w:val="both"/>
+      </w:pPr>
+      <w:bookmarkStart w:id="4" w:name="_Toc35431495"/>
       <w:r>
         <w:lastRenderedPageBreak/>
         <w:t>OBJETIVOS</w:t>
       </w:r>
-      <w:bookmarkEnd w:id="2"/>
-    </w:p>
-    <w:p>
+      <w:bookmarkEnd w:id="4"/>
+    </w:p>
+    <w:p>
+      <w:pPr>
+        <w:jc w:val="both"/>
+      </w:pPr>
       <w:r>
         <w:t>Nuestra aplicación TPT estará centrada en todo tipo de públicos y claramente destinada al ámbito del transporte, fomentando y dando mayor relevancia al transporte público, pero sin olvidar las demás posibilidades que tenemos para elegir.</w:t>
       </w:r>
     </w:p>
     <w:p>
+      <w:pPr>
+        <w:jc w:val="both"/>
+      </w:pPr>
       <w:r>
         <w:t>Los objetivos que la empresa quiere conseguir podrían estar divididos en dos grupos diferenciados; por un lado, los objetivos principales, los cuales son los objetivos que queremos obtener con el desarrollo del producto tanto a largo como a corto plazo y los objetivos secundarios, que son los objetivos que se desearía obtener.</w:t>
       </w:r>
     </w:p>
     <w:p>
       <w:pPr>
+        <w:jc w:val="both"/>
         <w:rPr>
           <w:u w:val="single"/>
         </w:rPr>
@@ -1891,6 +1941,7 @@
           <w:ilvl w:val="0"/>
           <w:numId w:val="1"/>
         </w:numPr>
+        <w:jc w:val="both"/>
       </w:pPr>
       <w:r>
         <w:t>Beneficios para poder amortizar los recursos y tiempos invertidos en la aplicación y que puedan ayudar al desarrollo de más productos.</w:t>
@@ -1903,6 +1954,7 @@
           <w:ilvl w:val="0"/>
           <w:numId w:val="1"/>
         </w:numPr>
+        <w:jc w:val="both"/>
       </w:pPr>
       <w:r>
         <w:t>Desarrollo de aplicación móvil tanto IOS como Android.</w:t>
@@ -1915,6 +1967,7 @@
           <w:ilvl w:val="0"/>
           <w:numId w:val="1"/>
         </w:numPr>
+        <w:jc w:val="both"/>
       </w:pPr>
       <w:r>
         <w:t>Interés de empresas externas en nuestra aplicación.</w:t>
@@ -1927,6 +1980,7 @@
           <w:ilvl w:val="0"/>
           <w:numId w:val="1"/>
         </w:numPr>
+        <w:jc w:val="both"/>
       </w:pPr>
       <w:r>
         <w:t>Marketing.</w:t>
@@ -1939,6 +1993,7 @@
           <w:ilvl w:val="0"/>
           <w:numId w:val="1"/>
         </w:numPr>
+        <w:jc w:val="both"/>
       </w:pPr>
       <w:r>
         <w:t>Conseguir visibilidad de nuestra aplicación.</w:t>
@@ -1951,6 +2006,7 @@
           <w:ilvl w:val="0"/>
           <w:numId w:val="1"/>
         </w:numPr>
+        <w:jc w:val="both"/>
       </w:pPr>
       <w:r>
         <w:t>Poder abarcar la mayor parte de los transportes disponibles, tanto púbicos (cercanías, buses, trenes...) como privados (taxi, Uber…) para la Comunidad de Madrid.</w:t>
@@ -1963,6 +2019,7 @@
           <w:ilvl w:val="0"/>
           <w:numId w:val="1"/>
         </w:numPr>
+        <w:jc w:val="both"/>
       </w:pPr>
       <w:r>
         <w:t>Conseguir financiación en empresas o particulares interesados en proyecto.</w:t>
@@ -1975,6 +2032,7 @@
           <w:ilvl w:val="0"/>
           <w:numId w:val="1"/>
         </w:numPr>
+        <w:jc w:val="both"/>
       </w:pPr>
       <w:r>
         <w:t>“Política de referidos” de empresas externas debido a los beneficios que les produzca nuestra aplicación.</w:t>
@@ -1982,6 +2040,7 @@
     </w:p>
     <w:p>
       <w:pPr>
+        <w:jc w:val="both"/>
         <w:rPr>
           <w:u w:val="single"/>
         </w:rPr>
@@ -2000,6 +2059,7 @@
           <w:ilvl w:val="0"/>
           <w:numId w:val="2"/>
         </w:numPr>
+        <w:jc w:val="both"/>
       </w:pPr>
       <w:r>
         <w:t>Ampliación de nuestra aplicación fuera de la Comunidad de Madrid.</w:t>
@@ -2012,6 +2072,7 @@
           <w:ilvl w:val="0"/>
           <w:numId w:val="2"/>
         </w:numPr>
+        <w:jc w:val="both"/>
       </w:pPr>
       <w:r>
         <w:t>Planear una suscripción mensual o de único pago para que los usuarios puedan, o bien, apoyar el desarrollo y crecimiento del proyecto o puedan tener diferentes características nuevas las cuales sean útiles o proporcionen algún tipo de ventaja.</w:t>
@@ -2024,17 +2085,23 @@
           <w:ilvl w:val="0"/>
           <w:numId w:val="2"/>
         </w:numPr>
+        <w:jc w:val="both"/>
       </w:pPr>
       <w:r>
         <w:t>Posible venta de la aplicación para su posible expansión fuera de territorio español.</w:t>
       </w:r>
     </w:p>
-    <w:p/>
+    <w:p>
+      <w:pPr>
+        <w:jc w:val="both"/>
+      </w:pPr>
+    </w:p>
     <w:p>
       <w:pPr>
         <w:pStyle w:val="Ttulo1"/>
-      </w:pPr>
-      <w:bookmarkStart w:id="3" w:name="_Toc35431496"/>
+        <w:jc w:val="both"/>
+      </w:pPr>
+      <w:bookmarkStart w:id="5" w:name="_Toc35431496"/>
       <w:r>
         <w:t>MISI</w:t>
       </w:r>
@@ -2044,19 +2111,28 @@
       <w:r>
         <w:t>N</w:t>
       </w:r>
-      <w:bookmarkEnd w:id="3"/>
-    </w:p>
-    <w:p>
+      <w:bookmarkEnd w:id="5"/>
+    </w:p>
+    <w:p>
+      <w:pPr>
+        <w:jc w:val="both"/>
+      </w:pPr>
       <w:r>
         <w:t>Nuestro proyecto va a fomentar el uso del transporte público como opción principal para las personas que se quieran mover por la ciudad, además de ahorrar tiempo y espera a lo hora de utilizar algún transporte, ya que mediante nuestra aplicación se mostrarán horarios y paradas de ese transporte.</w:t>
       </w:r>
     </w:p>
     <w:p>
+      <w:pPr>
+        <w:jc w:val="both"/>
+      </w:pPr>
       <w:r>
         <w:t>También, para las personas que sean nuevas en la ciudad o estén de visita, dispondrán de información para poder moverse por ella sin ningún problema, pudiendo la aplicación tener en algún futuro las rutas más recomendadas por la gente para ir a alguna localización en especial.</w:t>
       </w:r>
     </w:p>
     <w:p>
+      <w:pPr>
+        <w:jc w:val="both"/>
+      </w:pPr>
       <w:r>
         <w:t>Por ello, nuestra misión es esa, ser una aplicación de confianza que la gente recurra a usar para consultar información, tales como horarios, paradas… y que sea útil para todos sus usuarios.</w:t>
       </w:r>
@@ -2064,17 +2140,19 @@
     <w:p>
       <w:pPr>
         <w:pStyle w:val="Ttulo1"/>
+        <w:jc w:val="both"/>
       </w:pPr>
     </w:p>
     <w:p>
       <w:pPr>
         <w:pStyle w:val="Ttulo1"/>
-      </w:pPr>
-      <w:bookmarkStart w:id="4" w:name="_Toc35431497"/>
+        <w:jc w:val="both"/>
+      </w:pPr>
+      <w:bookmarkStart w:id="6" w:name="_Toc35431497"/>
       <w:r>
         <w:t>ESTUDIO DE ALTERNATIVAS</w:t>
       </w:r>
-      <w:bookmarkEnd w:id="4"/>
+      <w:bookmarkEnd w:id="6"/>
     </w:p>
     <w:p>
       <w:pPr>
@@ -2254,15 +2332,7 @@
         <w:jc w:val="both"/>
       </w:pPr>
       <w:r>
-        <w:t xml:space="preserve">Será necesario remodelar la aplicación para soportar a este nuevo tipo de cliente, así como crear el </w:t>
-      </w:r>
-      <w:proofErr w:type="spellStart"/>
-      <w:r>
-        <w:t>datawarehouse</w:t>
-      </w:r>
-      <w:proofErr w:type="spellEnd"/>
-      <w:r>
-        <w:t xml:space="preserve"> para procesar los nuevos datos.</w:t>
+        <w:t>Será necesario remodelar la aplicación para soportar a este nuevo tipo de cliente, así como crear el datawarehouse para procesar los nuevos datos.</w:t>
       </w:r>
     </w:p>
     <w:p>
@@ -2311,11 +2381,9 @@
       <w:r>
         <w:t xml:space="preserve">En la alternativa optimista nos encontramos ante un escenario optimo donde el número de clientes ha superado al esperado y sigue </w:t>
       </w:r>
-      <w:proofErr w:type="gramStart"/>
-      <w:r>
-        <w:t>incrementándose dando</w:t>
-      </w:r>
-      <w:proofErr w:type="gramEnd"/>
+      <w:r>
+        <w:t>incrementándose, dando</w:t>
+      </w:r>
       <w:r>
         <w:t xml:space="preserve"> buenos beneficios. En este caso, se procederá con el desarrollo de una opción Premium que brinde ventajas en la aplicación a los usuarios que la hayan contratado, y se iniciará el proceso de expansión primero a nivel nacional y posteriormente, en función de los resultados, a una posible expansión internacional.</w:t>
       </w:r>
@@ -2331,17 +2399,19 @@
     <w:p>
       <w:pPr>
         <w:pStyle w:val="Ttulo1"/>
-      </w:pPr>
-      <w:bookmarkStart w:id="5" w:name="_Toc35431498"/>
+        <w:jc w:val="both"/>
+      </w:pPr>
+      <w:bookmarkStart w:id="7" w:name="_Toc35431498"/>
     </w:p>
     <w:p>
       <w:pPr>
         <w:pStyle w:val="Ttulo1"/>
+        <w:jc w:val="both"/>
       </w:pPr>
       <w:r>
         <w:t>VIABILIDAD</w:t>
       </w:r>
-      <w:bookmarkEnd w:id="5"/>
+      <w:bookmarkEnd w:id="7"/>
       <w:r>
         <w:t xml:space="preserve"> </w:t>
       </w:r>
@@ -2353,11 +2423,6 @@
       <w:pPr>
         <w:jc w:val="both"/>
       </w:pPr>
-    </w:p>
-    <w:p>
-      <w:pPr>
-        <w:jc w:val="both"/>
-      </w:pPr>
       <w:r>
         <w:t>A continuación, explicaremos la viabilidad del proyecto, englobando esta la viabilidad económica, técnica y financiera de cada una de las alternativas, para así poder evaluarlas y poder elegir la que mejor se ajuste a nuestro presupuesto.</w:t>
       </w:r>
@@ -2395,21 +2460,21 @@
         <w:rPr>
           <w:bCs/>
         </w:rPr>
-        <w:t xml:space="preserve">En lo referente a la parte técnica del proyecto será necesario disponer de la siguiente infraestructura: Base de datos, servidor, aplicación, acceso a información GPS y </w:t>
-      </w:r>
-      <w:proofErr w:type="spellStart"/>
-      <w:r>
+        <w:t>En lo referente a la parte técnica del proyecto será necesario disponer de la siguiente infraestructura: Base de datos, servidor, aplicación, acceso a información GPS y datawarehouse.</w:t>
+      </w:r>
+    </w:p>
+    <w:p>
+      <w:pPr>
+        <w:jc w:val="both"/>
         <w:rPr>
           <w:bCs/>
         </w:rPr>
-        <w:t>datawarehouse</w:t>
-      </w:r>
-      <w:proofErr w:type="spellEnd"/>
+      </w:pPr>
       <w:r>
         <w:rPr>
           <w:bCs/>
         </w:rPr>
-        <w:t>.</w:t>
+        <w:t>Añadir la parte humana que contará con un total de siete personas entre ellas un jefe de proyecto, cuatro programadores y dos encargados de pruebas.</w:t>
       </w:r>
     </w:p>
     <w:p>
@@ -2423,46 +2488,32 @@
         <w:rPr>
           <w:bCs/>
         </w:rPr>
-        <w:t>Añadir la parte humana que contará con un total de siete personas entre ellas un jefe de proyecto, cuatro programadores y dos encargados de pruebas.</w:t>
-      </w:r>
-    </w:p>
-    <w:p>
-      <w:pPr>
-        <w:jc w:val="both"/>
+        <w:t xml:space="preserve">Lo primero y más importante es la base de datos donde se almacenarán todos los datos de los clientes, así como la información de los horarios de transportes públicos y de la localización, ruta y posición respecto al usuario en ese instante. En segundo lugar, el servidor donde estarán alojados la página web y la base de </w:t>
+      </w:r>
+      <w:r>
         <w:rPr>
           <w:bCs/>
         </w:rPr>
-      </w:pPr>
+        <w:t>datos</w:t>
+      </w:r>
       <w:r>
         <w:rPr>
           <w:bCs/>
         </w:rPr>
-        <w:t xml:space="preserve">Lo primero y más importante es la base de datos donde se almacenarán todos los datos de los clientes, así como la información de los horarios de transportes públicos y de la localización, ruta y posición respecto al usuario en ese instante. En segundo lugar, el servidor donde estarán alojados la página web y la base de </w:t>
-      </w:r>
-      <w:r>
+        <w:t xml:space="preserve"> se encargará de realizar las consultas y dar servicio a los clientes. </w:t>
+      </w:r>
+    </w:p>
+    <w:p>
+      <w:pPr>
+        <w:jc w:val="both"/>
         <w:rPr>
           <w:bCs/>
         </w:rPr>
-        <w:t>datos</w:t>
-      </w:r>
+      </w:pPr>
       <w:r>
         <w:rPr>
           <w:bCs/>
         </w:rPr>
-        <w:t xml:space="preserve"> se encargará de realizar las consultas y dar servicio a los clientes. </w:t>
-      </w:r>
-    </w:p>
-    <w:p>
-      <w:pPr>
-        <w:jc w:val="both"/>
-        <w:rPr>
-          <w:bCs/>
-        </w:rPr>
-      </w:pPr>
-      <w:r>
-        <w:rPr>
-          <w:bCs/>
-        </w:rPr>
         <w:t xml:space="preserve">Finalmente, nos encontraremos con la aplicación que recogerá todos estos datos del servidor y mostrará gráficamente a los usuarios las consultas y los datos disponibles que soliciten. </w:t>
       </w:r>
     </w:p>
@@ -2473,18 +2524,16 @@
       <w:r>
         <w:t xml:space="preserve">Base de datos realizada en </w:t>
       </w:r>
-      <w:proofErr w:type="spellStart"/>
-      <w:r>
-        <w:t>PostgresSQL</w:t>
-      </w:r>
-      <w:proofErr w:type="spellEnd"/>
+      <w:r>
+        <w:t>PostgreSQL</w:t>
+      </w:r>
       <w:r>
         <w:t xml:space="preserve"> que nos permite almacenar y obtener los datos de manera segura y óptima.</w:t>
       </w:r>
     </w:p>
     <w:p>
       <w:pPr>
-        <w:jc w:val="center"/>
+        <w:jc w:val="both"/>
       </w:pPr>
       <w:r>
         <w:rPr>
@@ -2554,23 +2603,7 @@
         <w:jc w:val="both"/>
       </w:pPr>
       <w:r>
-        <w:t xml:space="preserve">La aplicación será desarrollada en </w:t>
-      </w:r>
-      <w:proofErr w:type="spellStart"/>
-      <w:r>
-        <w:t>Ionic</w:t>
-      </w:r>
-      <w:proofErr w:type="spellEnd"/>
-      <w:r>
-        <w:t xml:space="preserve"> </w:t>
-      </w:r>
-      <w:proofErr w:type="spellStart"/>
-      <w:r>
-        <w:t>framework</w:t>
-      </w:r>
-      <w:proofErr w:type="spellEnd"/>
-      <w:r>
-        <w:t xml:space="preserve">, el cual nos permite crear aplicaciones </w:t>
+        <w:t xml:space="preserve">La aplicación será desarrollada en Ionic framework, el cual nos permite crear aplicaciones </w:t>
       </w:r>
       <w:r>
         <w:t>haciendo uso de HTML, CSS y JavaScript</w:t>
@@ -2578,17 +2611,17 @@
       <w:r>
         <w:t xml:space="preserve"> escalando a la página web y viceversa. </w:t>
       </w:r>
-      <w:bookmarkStart w:id="6" w:name="_GoBack"/>
-      <w:bookmarkEnd w:id="6"/>
-    </w:p>
-    <w:p>
-      <w:pPr>
-        <w:rPr>
-          <w:u w:val="single"/>
-        </w:rPr>
-      </w:pPr>
-      <w:r>
-        <w:rPr>
+    </w:p>
+    <w:p>
+      <w:pPr>
+        <w:jc w:val="both"/>
+        <w:rPr>
+          <w:u w:val="single"/>
+        </w:rPr>
+      </w:pPr>
+      <w:r>
+        <w:rPr>
+          <w:noProof/>
           <w:u w:val="single"/>
         </w:rPr>
         <w:lastRenderedPageBreak/>
@@ -2670,6 +2703,12 @@
         <w:rPr>
           <w:u w:val="single"/>
         </w:rPr>
+        <w:t xml:space="preserve">y financiera </w:t>
+      </w:r>
+      <w:r>
+        <w:rPr>
+          <w:u w:val="single"/>
+        </w:rPr>
         <w:t xml:space="preserve">alternativa </w:t>
       </w:r>
       <w:r>
@@ -2681,36 +2720,22 @@
     </w:p>
     <w:p>
       <w:pPr>
-        <w:rPr>
-          <w:u w:val="single"/>
-        </w:rPr>
-      </w:pPr>
-    </w:p>
-    <w:p>
-      <w:pPr>
+        <w:jc w:val="both"/>
+      </w:pPr>
+    </w:p>
+    <w:p>
+      <w:pPr>
+        <w:jc w:val="both"/>
+      </w:pPr>
+      <w:r>
         <w:rPr>
           <w:b/>
           <w:bCs/>
-          <w:u w:val="single"/>
-        </w:rPr>
-      </w:pPr>
-    </w:p>
-    <w:p>
-      <w:pPr>
-        <w:rPr>
-          <w:b/>
-          <w:bCs/>
-          <w:u w:val="single"/>
-        </w:rPr>
-      </w:pPr>
-      <w:r>
-        <w:rPr>
-          <w:b/>
-          <w:bCs/>
+          <w:noProof/>
           <w:u w:val="single"/>
         </w:rPr>
         <w:drawing>
-          <wp:inline distT="0" distB="0" distL="0" distR="0" wp14:anchorId="78B0285B" wp14:editId="190930E2">
+          <wp:inline distT="0" distB="0" distL="0" distR="0" wp14:anchorId="344D45B8" wp14:editId="1378733E">
             <wp:extent cx="3858163" cy="1057423"/>
             <wp:effectExtent l="0" t="0" r="0" b="9525"/>
             <wp:docPr id="43" name="Imagen 43"/>
@@ -2748,6 +2773,15 @@
     </w:p>
     <w:p>
       <w:pPr>
+        <w:jc w:val="both"/>
+      </w:pPr>
+      <w:r>
+        <w:t>En la alternativa optimista, el proyecto es viable económica y financieramente, ya que el beneficio supera al coste de manera clara y se hacen frente a las necesidades financieras de la empresa.</w:t>
+      </w:r>
+    </w:p>
+    <w:p>
+      <w:pPr>
+        <w:jc w:val="both"/>
         <w:rPr>
           <w:b/>
           <w:bCs/>
@@ -2757,88 +2791,114 @@
     </w:p>
     <w:p>
       <w:pPr>
-        <w:rPr>
-          <w:u w:val="single"/>
-        </w:rPr>
-      </w:pPr>
-    </w:p>
-    <w:p>
-      <w:pPr>
-        <w:rPr>
-          <w:u w:val="single"/>
-        </w:rPr>
-      </w:pPr>
-    </w:p>
-    <w:p>
-      <w:pPr>
-        <w:rPr>
-          <w:u w:val="single"/>
-        </w:rPr>
-      </w:pPr>
-    </w:p>
-    <w:p>
-      <w:pPr>
-        <w:rPr>
-          <w:u w:val="single"/>
-        </w:rPr>
-      </w:pPr>
-    </w:p>
-    <w:p>
-      <w:pPr>
-        <w:rPr>
-          <w:u w:val="single"/>
-        </w:rPr>
-      </w:pPr>
-      <w:r>
-        <w:rPr>
-          <w:u w:val="single"/>
-        </w:rPr>
-        <w:lastRenderedPageBreak/>
-        <w:t>Viabilidad</w:t>
-      </w:r>
-      <w:r>
-        <w:rPr>
-          <w:u w:val="single"/>
-        </w:rPr>
-        <w:t xml:space="preserve"> </w:t>
-      </w:r>
-      <w:r>
-        <w:rPr>
-          <w:u w:val="single"/>
-        </w:rPr>
-        <w:t>económica</w:t>
-      </w:r>
-      <w:r>
-        <w:rPr>
-          <w:u w:val="single"/>
-        </w:rPr>
-        <w:t xml:space="preserve"> </w:t>
-      </w:r>
-      <w:r>
-        <w:rPr>
-          <w:u w:val="single"/>
-        </w:rPr>
-        <w:t xml:space="preserve">alternativa </w:t>
-      </w:r>
-      <w:r>
-        <w:rPr>
-          <w:u w:val="single"/>
-        </w:rPr>
-        <w:t>conservadora</w:t>
-      </w:r>
-    </w:p>
-    <w:p>
-      <w:pPr>
+        <w:jc w:val="both"/>
         <w:rPr>
           <w:b/>
           <w:bCs/>
           <w:u w:val="single"/>
         </w:rPr>
       </w:pPr>
-      <w:r>
+    </w:p>
+    <w:p>
+      <w:pPr>
+        <w:jc w:val="both"/>
         <w:rPr>
           <w:b/>
           <w:bCs/>
+          <w:u w:val="single"/>
+        </w:rPr>
+      </w:pPr>
+    </w:p>
+    <w:p>
+      <w:pPr>
+        <w:jc w:val="both"/>
+        <w:rPr>
+          <w:u w:val="single"/>
+        </w:rPr>
+      </w:pPr>
+    </w:p>
+    <w:p>
+      <w:pPr>
+        <w:jc w:val="both"/>
+        <w:rPr>
+          <w:u w:val="single"/>
+        </w:rPr>
+      </w:pPr>
+    </w:p>
+    <w:p>
+      <w:pPr>
+        <w:jc w:val="both"/>
+        <w:rPr>
+          <w:u w:val="single"/>
+        </w:rPr>
+      </w:pPr>
+    </w:p>
+    <w:p>
+      <w:pPr>
+        <w:jc w:val="both"/>
+        <w:rPr>
+          <w:u w:val="single"/>
+        </w:rPr>
+      </w:pPr>
+    </w:p>
+    <w:p>
+      <w:pPr>
+        <w:jc w:val="both"/>
+        <w:rPr>
+          <w:u w:val="single"/>
+        </w:rPr>
+      </w:pPr>
+      <w:r>
+        <w:rPr>
+          <w:u w:val="single"/>
+        </w:rPr>
+        <w:t>Viabilidad</w:t>
+      </w:r>
+      <w:r>
+        <w:rPr>
+          <w:u w:val="single"/>
+        </w:rPr>
+        <w:t xml:space="preserve"> económica</w:t>
+      </w:r>
+      <w:r>
+        <w:rPr>
+          <w:u w:val="single"/>
+        </w:rPr>
+        <w:t xml:space="preserve"> y financiera</w:t>
+      </w:r>
+      <w:r>
+        <w:rPr>
+          <w:u w:val="single"/>
+        </w:rPr>
+        <w:t xml:space="preserve"> </w:t>
+      </w:r>
+      <w:r>
+        <w:rPr>
+          <w:u w:val="single"/>
+        </w:rPr>
+        <w:t xml:space="preserve">alternativa </w:t>
+      </w:r>
+      <w:r>
+        <w:rPr>
+          <w:u w:val="single"/>
+        </w:rPr>
+        <w:t>conservadora</w:t>
+      </w:r>
+    </w:p>
+    <w:p>
+      <w:pPr>
+        <w:jc w:val="both"/>
+        <w:rPr>
+          <w:b/>
+          <w:bCs/>
+          <w:u w:val="single"/>
+        </w:rPr>
+      </w:pPr>
+      <w:r>
+        <w:rPr>
+          <w:b/>
+          <w:bCs/>
+          <w:noProof/>
           <w:u w:val="single"/>
         </w:rPr>
         <w:drawing>
@@ -2880,6 +2940,7 @@
     </w:p>
     <w:p>
       <w:pPr>
+        <w:jc w:val="both"/>
         <w:rPr>
           <w:b/>
           <w:bCs/>
@@ -2890,6 +2951,7 @@
         <w:rPr>
           <w:b/>
           <w:bCs/>
+          <w:noProof/>
           <w:u w:val="single"/>
         </w:rPr>
         <w:drawing>
@@ -2931,15 +2993,44 @@
     </w:p>
     <w:p>
       <w:pPr>
+        <w:jc w:val="both"/>
         <w:rPr>
           <w:b/>
           <w:bCs/>
           <w:u w:val="single"/>
         </w:rPr>
       </w:pPr>
-    </w:p>
-    <w:p>
-      <w:pPr>
+      <w:r>
+        <w:t xml:space="preserve">En la alternativa </w:t>
+      </w:r>
+      <w:r>
+        <w:t>conservadora</w:t>
+      </w:r>
+      <w:r>
+        <w:t xml:space="preserve">, el proyecto es </w:t>
+      </w:r>
+      <w:r>
+        <w:t xml:space="preserve">también </w:t>
+      </w:r>
+      <w:r>
+        <w:t>viable económica y financieramente, ya que el beneficio supera al coste</w:t>
+      </w:r>
+      <w:r>
+        <w:t xml:space="preserve">, aunque de forma menos clara que en la alternativa optimista, </w:t>
+      </w:r>
+      <w:r>
+        <w:t xml:space="preserve">y </w:t>
+      </w:r>
+      <w:r>
+        <w:t xml:space="preserve">también </w:t>
+      </w:r>
+      <w:r>
+        <w:t>se hacen frente a las necesidades financieras de la empresa.</w:t>
+      </w:r>
+    </w:p>
+    <w:p>
+      <w:pPr>
+        <w:jc w:val="both"/>
         <w:rPr>
           <w:b/>
           <w:bCs/>
@@ -2949,36 +3040,7 @@
     </w:p>
     <w:p>
       <w:pPr>
-        <w:rPr>
-          <w:b/>
-          <w:bCs/>
-          <w:u w:val="single"/>
-        </w:rPr>
-      </w:pPr>
-    </w:p>
-    <w:p>
-      <w:pPr>
-        <w:rPr>
-          <w:u w:val="single"/>
-        </w:rPr>
-      </w:pPr>
-    </w:p>
-    <w:p>
-      <w:pPr>
-        <w:rPr>
-          <w:u w:val="single"/>
-        </w:rPr>
-      </w:pPr>
-    </w:p>
-    <w:p>
-      <w:pPr>
-        <w:rPr>
-          <w:u w:val="single"/>
-        </w:rPr>
-      </w:pPr>
-    </w:p>
-    <w:p>
-      <w:pPr>
+        <w:jc w:val="both"/>
         <w:rPr>
           <w:u w:val="single"/>
         </w:rPr>
@@ -3000,6 +3062,12 @@
         <w:rPr>
           <w:u w:val="single"/>
         </w:rPr>
+        <w:t xml:space="preserve"> y financiera</w:t>
+      </w:r>
+      <w:r>
+        <w:rPr>
+          <w:u w:val="single"/>
+        </w:rPr>
         <w:t xml:space="preserve"> </w:t>
       </w:r>
       <w:r>
@@ -3011,12 +3079,14 @@
     </w:p>
     <w:p>
       <w:pPr>
-        <w:rPr>
-          <w:u w:val="single"/>
-        </w:rPr>
-      </w:pPr>
-      <w:r>
-        <w:rPr>
+        <w:jc w:val="both"/>
+        <w:rPr>
+          <w:u w:val="single"/>
+        </w:rPr>
+      </w:pPr>
+      <w:r>
+        <w:rPr>
+          <w:noProof/>
           <w:u w:val="single"/>
         </w:rPr>
         <w:drawing>
@@ -3058,12 +3128,14 @@
     </w:p>
     <w:p>
       <w:pPr>
-        <w:rPr>
-          <w:u w:val="single"/>
-        </w:rPr>
-      </w:pPr>
-      <w:r>
-        <w:rPr>
+        <w:jc w:val="both"/>
+        <w:rPr>
+          <w:u w:val="single"/>
+        </w:rPr>
+      </w:pPr>
+      <w:r>
+        <w:rPr>
+          <w:noProof/>
           <w:u w:val="single"/>
         </w:rPr>
         <w:drawing>
@@ -3105,196 +3177,93 @@
     </w:p>
     <w:p>
       <w:pPr>
-        <w:rPr>
-          <w:b/>
-          <w:bCs/>
-          <w:u w:val="single"/>
-        </w:rPr>
-      </w:pPr>
-    </w:p>
-    <w:p>
-      <w:pPr>
-        <w:rPr>
-          <w:b/>
-          <w:bCs/>
-          <w:u w:val="single"/>
-        </w:rPr>
-      </w:pPr>
-    </w:p>
-    <w:p>
-      <w:pPr>
-        <w:rPr>
-          <w:b/>
-          <w:bCs/>
-          <w:u w:val="single"/>
-        </w:rPr>
-      </w:pPr>
-    </w:p>
-    <w:p>
-      <w:pPr>
-        <w:rPr>
-          <w:b/>
-          <w:bCs/>
-          <w:u w:val="single"/>
-        </w:rPr>
-      </w:pPr>
-    </w:p>
-    <w:p>
-      <w:pPr>
-        <w:rPr>
-          <w:b/>
-          <w:bCs/>
-          <w:u w:val="single"/>
-        </w:rPr>
-      </w:pPr>
-    </w:p>
-    <w:p>
-      <w:pPr>
-        <w:rPr>
-          <w:b/>
-          <w:bCs/>
-          <w:u w:val="single"/>
-        </w:rPr>
-      </w:pPr>
-    </w:p>
-    <w:p>
-      <w:pPr>
-        <w:rPr>
-          <w:b/>
-          <w:bCs/>
-          <w:u w:val="single"/>
-        </w:rPr>
-      </w:pPr>
-      <w:r>
-        <w:rPr>
-          <w:b/>
-          <w:bCs/>
-          <w:u w:val="single"/>
-        </w:rPr>
-        <w:lastRenderedPageBreak/>
-        <w:t>Viabilidad financiera</w:t>
-      </w:r>
-    </w:p>
-    <w:p>
-      <w:r>
-        <w:rPr>
-          <w:rFonts w:ascii="Arial" w:hAnsi="Arial" w:cs="Arial"/>
-          <w:color w:val="CBC8C3"/>
-          <w:shd w:val="clear" w:color="auto" w:fill="1B1C1D"/>
-        </w:rPr>
-        <w:t>Es la disponibilidad de </w:t>
-      </w:r>
-      <w:hyperlink r:id="rId19" w:history="1">
-        <w:r>
-          <w:rPr>
-            <w:rStyle w:val="Hipervnculo"/>
-            <w:rFonts w:ascii="Arial" w:hAnsi="Arial" w:cs="Arial"/>
-            <w:color w:val="F23030"/>
-            <w:shd w:val="clear" w:color="auto" w:fill="1B1C1D"/>
-          </w:rPr>
-          <w:t>dinero</w:t>
-        </w:r>
-      </w:hyperlink>
-      <w:r>
-        <w:rPr>
-          <w:rFonts w:ascii="Arial" w:hAnsi="Arial" w:cs="Arial"/>
-          <w:color w:val="CBC8C3"/>
-          <w:shd w:val="clear" w:color="auto" w:fill="1B1C1D"/>
-        </w:rPr>
-        <w:t> </w:t>
-      </w:r>
-      <w:proofErr w:type="spellStart"/>
-      <w:r>
-        <w:rPr>
-          <w:rFonts w:ascii="Arial" w:hAnsi="Arial" w:cs="Arial"/>
-          <w:color w:val="CBC8C3"/>
-          <w:shd w:val="clear" w:color="auto" w:fill="1B1C1D"/>
-        </w:rPr>
-        <w:t>liquido</w:t>
-      </w:r>
-      <w:proofErr w:type="spellEnd"/>
-      <w:r>
-        <w:rPr>
-          <w:rFonts w:ascii="Arial" w:hAnsi="Arial" w:cs="Arial"/>
-          <w:color w:val="CBC8C3"/>
-          <w:shd w:val="clear" w:color="auto" w:fill="1B1C1D"/>
-        </w:rPr>
-        <w:t xml:space="preserve"> para hacer frente a los </w:t>
-      </w:r>
-      <w:hyperlink r:id="rId20" w:history="1">
-        <w:r>
-          <w:rPr>
-            <w:rStyle w:val="Hipervnculo"/>
-            <w:rFonts w:ascii="Arial" w:hAnsi="Arial" w:cs="Arial"/>
-            <w:color w:val="F23030"/>
-            <w:shd w:val="clear" w:color="auto" w:fill="1B1C1D"/>
-          </w:rPr>
-          <w:t>pagos</w:t>
-        </w:r>
-      </w:hyperlink>
-      <w:r>
-        <w:rPr>
-          <w:rFonts w:ascii="Arial" w:hAnsi="Arial" w:cs="Arial"/>
-          <w:color w:val="CBC8C3"/>
-          <w:shd w:val="clear" w:color="auto" w:fill="1B1C1D"/>
-        </w:rPr>
-        <w:t> y las </w:t>
-      </w:r>
-      <w:hyperlink r:id="rId21" w:history="1">
-        <w:r>
-          <w:rPr>
-            <w:rStyle w:val="Hipervnculo"/>
-            <w:rFonts w:ascii="Arial" w:hAnsi="Arial" w:cs="Arial"/>
-            <w:color w:val="F23030"/>
-            <w:shd w:val="clear" w:color="auto" w:fill="1B1C1D"/>
-          </w:rPr>
-          <w:t>inversiones</w:t>
-        </w:r>
-      </w:hyperlink>
-      <w:r>
-        <w:rPr>
-          <w:rFonts w:ascii="Arial" w:hAnsi="Arial" w:cs="Arial"/>
-          <w:color w:val="CBC8C3"/>
-          <w:shd w:val="clear" w:color="auto" w:fill="1B1C1D"/>
-        </w:rPr>
-        <w:t> a lo largo de la vida de la </w:t>
-      </w:r>
-      <w:hyperlink r:id="rId22" w:history="1">
-        <w:r>
-          <w:rPr>
-            <w:rStyle w:val="Hipervnculo"/>
-            <w:rFonts w:ascii="Arial" w:hAnsi="Arial" w:cs="Arial"/>
-            <w:color w:val="F23030"/>
-            <w:shd w:val="clear" w:color="auto" w:fill="1B1C1D"/>
-          </w:rPr>
-          <w:t>empresa</w:t>
-        </w:r>
-      </w:hyperlink>
-      <w:r>
-        <w:rPr>
-          <w:rFonts w:ascii="Arial" w:hAnsi="Arial" w:cs="Arial"/>
-          <w:color w:val="CBC8C3"/>
-          <w:shd w:val="clear" w:color="auto" w:fill="1B1C1D"/>
-        </w:rPr>
-        <w:t>.</w:t>
-      </w:r>
+        <w:jc w:val="both"/>
+        <w:rPr>
+          <w:u w:val="single"/>
+        </w:rPr>
+      </w:pPr>
+      <w:r>
+        <w:t xml:space="preserve">En la alternativa </w:t>
+      </w:r>
+      <w:r>
+        <w:t>pesimista</w:t>
+      </w:r>
+      <w:r>
+        <w:t xml:space="preserve">, el proyecto </w:t>
+      </w:r>
+      <w:r>
+        <w:t xml:space="preserve">no </w:t>
+      </w:r>
+      <w:r>
+        <w:t xml:space="preserve">es viable </w:t>
+      </w:r>
+      <w:r>
+        <w:t xml:space="preserve">ni </w:t>
+      </w:r>
+      <w:r>
+        <w:t xml:space="preserve">económica </w:t>
+      </w:r>
+      <w:r>
+        <w:t>ni</w:t>
+      </w:r>
+      <w:r>
+        <w:t xml:space="preserve"> financieramente, ya que el </w:t>
+      </w:r>
+      <w:r>
+        <w:t xml:space="preserve">coste es superior al beneficio </w:t>
+      </w:r>
+      <w:r>
+        <w:t>y</w:t>
+      </w:r>
+      <w:r>
+        <w:t>, en ningún momento</w:t>
+      </w:r>
+      <w:r>
+        <w:t>,</w:t>
+      </w:r>
+      <w:r>
+        <w:t xml:space="preserve"> se hacen frente a las necesidades financieras de la empresa.</w:t>
+      </w:r>
+      <w:r>
+        <w:t xml:space="preserve"> </w:t>
+      </w:r>
+      <w:r>
+        <w:t>El beneficio final es negativo.</w:t>
+      </w:r>
+    </w:p>
+    <w:p>
+      <w:pPr>
+        <w:jc w:val="both"/>
+      </w:pPr>
     </w:p>
     <w:p>
       <w:pPr>
         <w:pStyle w:val="Ttulo1"/>
-      </w:pPr>
-      <w:bookmarkStart w:id="7" w:name="_Toc35431499"/>
+        <w:jc w:val="both"/>
+      </w:pPr>
+      <w:bookmarkStart w:id="8" w:name="_Toc35431499"/>
+    </w:p>
+    <w:p>
+      <w:pPr>
+        <w:pStyle w:val="Ttulo1"/>
+        <w:jc w:val="both"/>
+      </w:pPr>
       <w:r>
         <w:t>DESCRIPCIÓN DE LOS PROCESOS DEL PROYECTO</w:t>
       </w:r>
       <w:r>
         <w:t xml:space="preserve"> Y ESTIMACIÓN DE FASES</w:t>
       </w:r>
-      <w:bookmarkEnd w:id="7"/>
-    </w:p>
-    <w:p/>
-    <w:p>
-      <w:pPr>
+      <w:bookmarkEnd w:id="8"/>
+    </w:p>
+    <w:p>
+      <w:pPr>
+        <w:jc w:val="both"/>
+      </w:pPr>
+    </w:p>
+    <w:p>
+      <w:pPr>
+        <w:jc w:val="both"/>
         <w:rPr>
           <w:u w:val="single"/>
         </w:rPr>
@@ -3307,11 +3276,17 @@
       </w:r>
     </w:p>
     <w:p>
+      <w:pPr>
+        <w:jc w:val="both"/>
+      </w:pPr>
       <w:r>
         <w:t>En esta fase, el programador jefe y el jefe del proyecto estudiarán a fondo durante dos semanas el sistema a desarrollar. Estudiarán el mercado actual y las diferentes aplicaciones de transporte público actuales. De estas aplicaciones elaborarán una lista con los aspectos a destacar y a mejorar. Tendrán 15 días para recoger toda la información posible y tener la información necesaria para elaborar el proyecto de manera óptima.</w:t>
       </w:r>
     </w:p>
     <w:p>
+      <w:pPr>
+        <w:jc w:val="both"/>
+      </w:pPr>
       <w:r>
         <w:rPr>
           <w:u w:val="single"/>
@@ -3330,6 +3305,7 @@
     </w:p>
     <w:p>
       <w:pPr>
+        <w:jc w:val="both"/>
         <w:rPr>
           <w:u w:val="single"/>
         </w:rPr>
@@ -3346,6 +3322,7 @@
           <w:numId w:val="4"/>
         </w:numPr>
         <w:spacing w:line="259" w:lineRule="auto"/>
+        <w:jc w:val="both"/>
       </w:pPr>
       <w:r>
         <w:t>Definición de requisitos (10 DIAS): En esta subtarea, los trabajadores tendrán que recoger todos los requisitos necesarios para el proyecto, según el estudio hecho anteriormente.</w:t>
@@ -3359,6 +3336,7 @@
           <w:numId w:val="4"/>
         </w:numPr>
         <w:spacing w:line="259" w:lineRule="auto"/>
+        <w:jc w:val="both"/>
         <w:rPr>
           <w:u w:val="single"/>
         </w:rPr>
@@ -3375,6 +3353,7 @@
           <w:numId w:val="4"/>
         </w:numPr>
         <w:spacing w:line="259" w:lineRule="auto"/>
+        <w:jc w:val="both"/>
         <w:rPr>
           <w:u w:val="single"/>
         </w:rPr>
@@ -3384,6 +3363,9 @@
       </w:r>
     </w:p>
     <w:p>
+      <w:pPr>
+        <w:jc w:val="both"/>
+      </w:pPr>
       <w:r>
         <w:rPr>
           <w:u w:val="single"/>
@@ -3398,6 +3380,9 @@
       </w:r>
     </w:p>
     <w:p>
+      <w:pPr>
+        <w:jc w:val="both"/>
+      </w:pPr>
       <w:r>
         <w:t>En esta tarea, se establecerá tanto el diseño arquitectónico como el de interfaz de la aplicación a realizar. En ella participarán todos los programadores y el jefe de proyecto. Se divide en dos subtareas que se realizarán a la vez:</w:t>
       </w:r>
@@ -3410,6 +3395,7 @@
           <w:numId w:val="5"/>
         </w:numPr>
         <w:spacing w:line="259" w:lineRule="auto"/>
+        <w:jc w:val="both"/>
       </w:pPr>
       <w:r>
         <w:t>Diseño arquitectónico (15 DIAS): Aquí se establecerá el diseño arquitectónico de la aplicación, es decir, el servidor a utilizar, las interfaces necesarias, la base de datos, el GPS…</w:t>
@@ -3423,6 +3409,7 @@
           <w:numId w:val="5"/>
         </w:numPr>
         <w:spacing w:line="259" w:lineRule="auto"/>
+        <w:jc w:val="both"/>
       </w:pPr>
       <w:r>
         <w:t>Diseño interfaz (8 DIAS): En la segunda parte del diseño, se realizará el diseño de la interfaz, donde se verán todas las diferentes interfaces de la aplicación.</w:t>
@@ -3430,45 +3417,12 @@
     </w:p>
     <w:p>
       <w:pPr>
-        <w:rPr>
-          <w:u w:val="single"/>
-        </w:rPr>
-      </w:pPr>
-    </w:p>
-    <w:p>
-      <w:pPr>
-        <w:rPr>
-          <w:u w:val="single"/>
-        </w:rPr>
-      </w:pPr>
-    </w:p>
-    <w:p>
-      <w:pPr>
-        <w:rPr>
-          <w:u w:val="single"/>
-        </w:rPr>
-      </w:pPr>
-    </w:p>
-    <w:p>
-      <w:pPr>
-        <w:rPr>
-          <w:u w:val="single"/>
-        </w:rPr>
-      </w:pPr>
-    </w:p>
-    <w:p>
-      <w:pPr>
-        <w:rPr>
-          <w:u w:val="single"/>
-        </w:rPr>
-      </w:pPr>
-    </w:p>
-    <w:p>
-      <w:r>
-        <w:rPr>
-          <w:u w:val="single"/>
-        </w:rPr>
-        <w:lastRenderedPageBreak/>
+        <w:jc w:val="both"/>
+      </w:pPr>
+      <w:r>
+        <w:rPr>
+          <w:u w:val="single"/>
+        </w:rPr>
         <w:t>Desarrollo</w:t>
       </w:r>
       <w:r>
@@ -3483,6 +3437,7 @@
     </w:p>
     <w:p>
       <w:pPr>
+        <w:jc w:val="both"/>
         <w:rPr>
           <w:u w:val="single"/>
         </w:rPr>
@@ -3499,6 +3454,7 @@
           <w:numId w:val="6"/>
         </w:numPr>
         <w:spacing w:line="259" w:lineRule="auto"/>
+        <w:jc w:val="both"/>
         <w:rPr>
           <w:u w:val="single"/>
         </w:rPr>
@@ -3507,15 +3463,7 @@
         <w:t xml:space="preserve">Codificación y depuración (60 </w:t>
       </w:r>
       <w:r>
-        <w:t xml:space="preserve">DIAS): En esta </w:t>
-      </w:r>
-      <w:proofErr w:type="spellStart"/>
-      <w:r>
-        <w:t>subfase</w:t>
-      </w:r>
-      <w:proofErr w:type="spellEnd"/>
-      <w:r>
-        <w:t xml:space="preserve"> se realizará todo el código necesario para realizar correctamente el software</w:t>
+        <w:t>DIAS): En esta subfase se realizará todo el código necesario para realizar correctamente el software</w:t>
       </w:r>
       <w:r>
         <w:t xml:space="preserve"> utilizando las herramientas necesarias.</w:t>
@@ -3529,6 +3477,7 @@
           <w:numId w:val="6"/>
         </w:numPr>
         <w:spacing w:line="259" w:lineRule="auto"/>
+        <w:jc w:val="both"/>
         <w:rPr>
           <w:u w:val="single"/>
         </w:rPr>
@@ -3552,6 +3501,16 @@
     <w:p>
       <w:pPr>
         <w:spacing w:line="259" w:lineRule="auto"/>
+        <w:jc w:val="both"/>
+        <w:rPr>
+          <w:u w:val="single"/>
+        </w:rPr>
+      </w:pPr>
+    </w:p>
+    <w:p>
+      <w:pPr>
+        <w:spacing w:line="259" w:lineRule="auto"/>
+        <w:jc w:val="both"/>
         <w:rPr>
           <w:u w:val="single"/>
         </w:rPr>
@@ -3569,6 +3528,7 @@
     <w:p>
       <w:pPr>
         <w:spacing w:line="259" w:lineRule="auto"/>
+        <w:jc w:val="both"/>
         <w:rPr>
           <w:u w:val="single"/>
         </w:rPr>
@@ -3578,6 +3538,9 @@
       </w:r>
     </w:p>
     <w:p>
+      <w:pPr>
+        <w:jc w:val="both"/>
+      </w:pPr>
       <w:r>
         <w:rPr>
           <w:u w:val="single"/>
@@ -3590,6 +3553,7 @@
     </w:p>
     <w:p>
       <w:pPr>
+        <w:jc w:val="both"/>
         <w:rPr>
           <w:u w:val="single"/>
         </w:rPr>
@@ -3603,6 +3567,7 @@
     </w:p>
     <w:p>
       <w:pPr>
+        <w:jc w:val="both"/>
         <w:rPr>
           <w:u w:val="single"/>
         </w:rPr>
@@ -3619,6 +3584,7 @@
     </w:p>
     <w:p>
       <w:pPr>
+        <w:jc w:val="both"/>
         <w:rPr>
           <w:u w:val="single"/>
         </w:rPr>
@@ -3628,6 +3594,9 @@
       </w:r>
     </w:p>
     <w:p>
+      <w:pPr>
+        <w:jc w:val="both"/>
+      </w:pPr>
       <w:r>
         <w:rPr>
           <w:u w:val="single"/>
@@ -3645,6 +3614,9 @@
       </w:r>
     </w:p>
     <w:p>
+      <w:pPr>
+        <w:jc w:val="both"/>
+      </w:pPr>
       <w:r>
         <w:t>Los lunes de cada semana se realizará una reunión de una hora a la que asistirán todos los trabajadores para hablar sobre la situación actual del proyecto.</w:t>
       </w:r>
@@ -3652,12 +3624,19 @@
     <w:p>
       <w:pPr>
         <w:pStyle w:val="Ttulo1"/>
-      </w:pPr>
-      <w:bookmarkStart w:id="8" w:name="_Toc35431500"/>
+        <w:jc w:val="both"/>
+      </w:pPr>
+      <w:bookmarkStart w:id="9" w:name="_Toc35431500"/>
+    </w:p>
+    <w:p>
+      <w:pPr>
+        <w:pStyle w:val="Ttulo1"/>
+        <w:jc w:val="both"/>
+      </w:pPr>
       <w:r>
         <w:t>ORGANIZACIÓN E INFRAESTRUCTURA</w:t>
       </w:r>
-      <w:bookmarkEnd w:id="8"/>
+      <w:bookmarkEnd w:id="9"/>
     </w:p>
     <w:p>
       <w:pPr>
@@ -3707,43 +3686,10 @@
           <w:u w:val="single"/>
         </w:rPr>
       </w:pPr>
-    </w:p>
-    <w:p>
-      <w:pPr>
-        <w:jc w:val="both"/>
-        <w:rPr>
-          <w:u w:val="single"/>
-        </w:rPr>
-      </w:pPr>
-    </w:p>
-    <w:p>
-      <w:pPr>
-        <w:jc w:val="both"/>
-        <w:rPr>
-          <w:u w:val="single"/>
-        </w:rPr>
-      </w:pPr>
-    </w:p>
-    <w:p>
-      <w:pPr>
-        <w:jc w:val="both"/>
-        <w:rPr>
-          <w:u w:val="single"/>
-        </w:rPr>
-      </w:pPr>
-    </w:p>
-    <w:p>
-      <w:pPr>
-        <w:jc w:val="both"/>
-        <w:rPr>
-          <w:u w:val="single"/>
-        </w:rPr>
-      </w:pPr>
-      <w:r>
-        <w:rPr>
-          <w:u w:val="single"/>
-        </w:rPr>
-        <w:lastRenderedPageBreak/>
+      <w:r>
+        <w:rPr>
+          <w:u w:val="single"/>
+        </w:rPr>
         <w:t>Estructuras técnicas</w:t>
       </w:r>
     </w:p>
@@ -3799,7 +3745,7 @@
                     </pic:cNvPicPr>
                   </pic:nvPicPr>
                   <pic:blipFill>
-                    <a:blip r:embed="rId23" cstate="print">
+                    <a:blip r:embed="rId19" cstate="print">
                       <a:extLst>
                         <a:ext uri="{28A0092B-C50C-407E-A947-70E740481C1C}">
                           <a14:useLocalDpi xmlns:a14="http://schemas.microsoft.com/office/drawing/2010/main" val="0"/>
@@ -3867,7 +3813,7 @@
                     </pic:cNvPicPr>
                   </pic:nvPicPr>
                   <pic:blipFill>
-                    <a:blip r:embed="rId24" cstate="print">
+                    <a:blip r:embed="rId20" cstate="print">
                       <a:extLst>
                         <a:ext uri="{28A0092B-C50C-407E-A947-70E740481C1C}">
                           <a14:useLocalDpi xmlns:a14="http://schemas.microsoft.com/office/drawing/2010/main" val="0"/>
@@ -3935,7 +3881,7 @@
                     </pic:cNvPicPr>
                   </pic:nvPicPr>
                   <pic:blipFill>
-                    <a:blip r:embed="rId25" cstate="print">
+                    <a:blip r:embed="rId21" cstate="print">
                       <a:extLst>
                         <a:ext uri="{28A0092B-C50C-407E-A947-70E740481C1C}">
                           <a14:useLocalDpi xmlns:a14="http://schemas.microsoft.com/office/drawing/2010/main" val="0"/>
@@ -4003,7 +3949,7 @@
                     </pic:cNvPicPr>
                   </pic:nvPicPr>
                   <pic:blipFill>
-                    <a:blip r:embed="rId26" cstate="print">
+                    <a:blip r:embed="rId22" cstate="print">
                       <a:extLst>
                         <a:ext uri="{28A0092B-C50C-407E-A947-70E740481C1C}">
                           <a14:useLocalDpi xmlns:a14="http://schemas.microsoft.com/office/drawing/2010/main" val="0"/>
@@ -4071,7 +4017,7 @@
                     </pic:cNvPicPr>
                   </pic:nvPicPr>
                   <pic:blipFill>
-                    <a:blip r:embed="rId27" cstate="print">
+                    <a:blip r:embed="rId23" cstate="print">
                       <a:extLst>
                         <a:ext uri="{28A0092B-C50C-407E-A947-70E740481C1C}">
                           <a14:useLocalDpi xmlns:a14="http://schemas.microsoft.com/office/drawing/2010/main" val="0"/>
@@ -4305,7 +4251,7 @@
                     </pic:cNvPicPr>
                   </pic:nvPicPr>
                   <pic:blipFill>
-                    <a:blip r:embed="rId28" cstate="print">
+                    <a:blip r:embed="rId24" cstate="print">
                       <a:extLst>
                         <a:ext uri="{28A0092B-C50C-407E-A947-70E740481C1C}">
                           <a14:useLocalDpi xmlns:a14="http://schemas.microsoft.com/office/drawing/2010/main" val="0"/>
@@ -4593,34 +4539,11 @@
           <w:lang w:eastAsia="es-ES"/>
         </w:rPr>
       </w:pPr>
-    </w:p>
-    <w:p>
-      <w:pPr>
-        <w:jc w:val="both"/>
-        <w:rPr>
-          <w:lang w:eastAsia="es-ES"/>
-        </w:rPr>
-      </w:pPr>
-    </w:p>
-    <w:p>
-      <w:pPr>
-        <w:jc w:val="both"/>
-        <w:rPr>
-          <w:lang w:eastAsia="es-ES"/>
-        </w:rPr>
-      </w:pPr>
-    </w:p>
-    <w:p>
-      <w:pPr>
-        <w:jc w:val="both"/>
-        <w:rPr>
-          <w:lang w:eastAsia="es-ES"/>
-        </w:rPr>
-      </w:pPr>
-      <w:r>
-        <w:rPr>
-          <w:lang w:eastAsia="es-ES"/>
-        </w:rPr>
+      <w:r>
+        <w:rPr>
+          <w:lang w:eastAsia="es-ES"/>
+        </w:rPr>
+        <w:lastRenderedPageBreak/>
         <w:t>En este diagrama podemos apreciar como los usuarios se conectarán al servidor y a la base de datos de donde obtendrán información. Esta información se mantendrá actualizada, en tiempo real todos los transportes mandarán datos y se calcularán las rutas para los usuarios, así como la óptima.</w:t>
       </w:r>
     </w:p>
@@ -4637,14 +4560,12 @@
         </w:rPr>
         <w:t xml:space="preserve">En cuanto a la base de datos será </w:t>
       </w:r>
-      <w:proofErr w:type="spellStart"/>
-      <w:r>
-        <w:rPr>
-          <w:lang w:eastAsia="es-ES"/>
-        </w:rPr>
-        <w:t>Postgres</w:t>
-      </w:r>
-      <w:proofErr w:type="spellEnd"/>
+      <w:r>
+        <w:rPr>
+          <w:lang w:eastAsia="es-ES"/>
+        </w:rPr>
+        <w:t>PostgreSQL</w:t>
+      </w:r>
       <w:r>
         <w:rPr>
           <w:lang w:eastAsia="es-ES"/>
@@ -4658,30 +4579,14 @@
         <w:rPr>
           <w:lang w:eastAsia="es-ES"/>
         </w:rPr>
-        <w:t xml:space="preserve">Existirá </w:t>
-      </w:r>
-      <w:proofErr w:type="spellStart"/>
-      <w:r>
-        <w:rPr>
-          <w:lang w:eastAsia="es-ES"/>
-        </w:rPr>
-        <w:t>datawarehouse</w:t>
-      </w:r>
-      <w:proofErr w:type="spellEnd"/>
-      <w:r>
-        <w:rPr>
-          <w:lang w:eastAsia="es-ES"/>
-        </w:rPr>
-        <w:t xml:space="preserve"> también en </w:t>
-      </w:r>
-      <w:proofErr w:type="spellStart"/>
-      <w:r>
-        <w:rPr>
-          <w:lang w:eastAsia="es-ES"/>
-        </w:rPr>
-        <w:t>Postgres</w:t>
-      </w:r>
-      <w:proofErr w:type="spellEnd"/>
+        <w:t xml:space="preserve">Existirá datawarehouse también en </w:t>
+      </w:r>
+      <w:r>
+        <w:rPr>
+          <w:lang w:eastAsia="es-ES"/>
+        </w:rPr>
+        <w:t>PostgreSQL</w:t>
+      </w:r>
       <w:r>
         <w:rPr>
           <w:lang w:eastAsia="es-ES"/>
@@ -4692,27 +4597,28 @@
     <w:p>
       <w:pPr>
         <w:pStyle w:val="Ttulo1"/>
-        <w:rPr>
-          <w:lang w:eastAsia="es-ES"/>
-        </w:rPr>
-      </w:pPr>
-      <w:bookmarkStart w:id="9" w:name="_Toc35431501"/>
+        <w:jc w:val="both"/>
+        <w:rPr>
+          <w:lang w:eastAsia="es-ES"/>
+        </w:rPr>
+      </w:pPr>
+      <w:bookmarkStart w:id="10" w:name="_Toc35431501"/>
       <w:r>
         <w:rPr>
           <w:lang w:eastAsia="es-ES"/>
         </w:rPr>
         <w:t>PAQUETES DE TRABAJO</w:t>
       </w:r>
-      <w:bookmarkEnd w:id="9"/>
-    </w:p>
-    <w:p>
-      <w:pPr>
-        <w:jc w:val="both"/>
-        <w:rPr>
-          <w:lang w:eastAsia="es-ES"/>
-        </w:rPr>
-      </w:pPr>
-      <w:bookmarkStart w:id="10" w:name="_Toc3747873"/>
+      <w:bookmarkEnd w:id="10"/>
+    </w:p>
+    <w:p>
+      <w:pPr>
+        <w:jc w:val="both"/>
+        <w:rPr>
+          <w:lang w:eastAsia="es-ES"/>
+        </w:rPr>
+      </w:pPr>
+      <w:bookmarkStart w:id="11" w:name="_Toc3747873"/>
       <w:r>
         <w:rPr>
           <w:lang w:eastAsia="es-ES"/>
@@ -4773,7 +4679,7 @@
         </w:rPr>
         <w:t>Paquetes de trabajo durante el primer semestre de proyecto</w:t>
       </w:r>
-      <w:bookmarkEnd w:id="10"/>
+      <w:bookmarkEnd w:id="11"/>
     </w:p>
     <w:p>
       <w:pPr>
@@ -4788,31 +4694,17 @@
           <w:lang w:eastAsia="es-ES"/>
         </w:rPr>
       </w:pPr>
-      <w:bookmarkStart w:id="11" w:name="OLE_LINK6"/>
-      <w:bookmarkStart w:id="12" w:name="OLE_LINK5"/>
-      <w:r>
-        <w:rPr>
-          <w:lang w:eastAsia="es-ES"/>
-        </w:rPr>
-        <w:t xml:space="preserve">Inicio campaña </w:t>
-      </w:r>
-      <w:proofErr w:type="spellStart"/>
-      <w:r>
-        <w:rPr>
-          <w:lang w:eastAsia="es-ES"/>
-        </w:rPr>
-        <w:t>crowdfounding</w:t>
-      </w:r>
-      <w:proofErr w:type="spellEnd"/>
-      <w:r>
-        <w:rPr>
-          <w:lang w:eastAsia="es-ES"/>
-        </w:rPr>
-        <w:t xml:space="preserve"> para conseguir financiación para el desarrollo del proyecto.</w:t>
-      </w:r>
-    </w:p>
-    <w:bookmarkEnd w:id="11"/>
+      <w:bookmarkStart w:id="12" w:name="OLE_LINK6"/>
+      <w:bookmarkStart w:id="13" w:name="OLE_LINK5"/>
+      <w:r>
+        <w:rPr>
+          <w:lang w:eastAsia="es-ES"/>
+        </w:rPr>
+        <w:t>Inicio campaña crowdfounding para conseguir financiación para el desarrollo del proyecto.</w:t>
+      </w:r>
+    </w:p>
     <w:bookmarkEnd w:id="12"/>
+    <w:bookmarkEnd w:id="13"/>
     <w:p>
       <w:pPr>
         <w:numPr>
@@ -4831,24 +4723,16 @@
         </w:rPr>
         <w:t xml:space="preserve">Paquetes de trabajo </w:t>
       </w:r>
-      <w:bookmarkStart w:id="13" w:name="OLE_LINK1"/>
-      <w:bookmarkStart w:id="14" w:name="OLE_LINK2"/>
-      <w:r>
-        <w:rPr>
-          <w:lang w:eastAsia="es-ES"/>
-        </w:rPr>
-        <w:t>para desarrollo de software Back-</w:t>
-      </w:r>
-      <w:proofErr w:type="spellStart"/>
-      <w:r>
-        <w:rPr>
-          <w:lang w:eastAsia="es-ES"/>
-        </w:rPr>
-        <w:t>End</w:t>
-      </w:r>
-      <w:bookmarkEnd w:id="13"/>
+      <w:bookmarkStart w:id="14" w:name="OLE_LINK1"/>
+      <w:bookmarkStart w:id="15" w:name="OLE_LINK2"/>
+      <w:r>
+        <w:rPr>
+          <w:lang w:eastAsia="es-ES"/>
+        </w:rPr>
+        <w:t>para desarrollo de software Back-End</w:t>
+      </w:r>
       <w:bookmarkEnd w:id="14"/>
-      <w:proofErr w:type="spellEnd"/>
+      <w:bookmarkEnd w:id="15"/>
       <w:r>
         <w:rPr>
           <w:lang w:eastAsia="es-ES"/>
@@ -4891,28 +4775,7 @@
         <w:rPr>
           <w:lang w:eastAsia="es-ES"/>
         </w:rPr>
-        <w:t>Diseño y desarrollo del software del Back-</w:t>
-      </w:r>
-      <w:proofErr w:type="spellStart"/>
-      <w:r>
-        <w:rPr>
-          <w:lang w:eastAsia="es-ES"/>
-        </w:rPr>
-        <w:t>End</w:t>
-      </w:r>
-      <w:proofErr w:type="spellEnd"/>
-      <w:r>
-        <w:rPr>
-          <w:lang w:eastAsia="es-ES"/>
-        </w:rPr>
-        <w:t xml:space="preserve"> que permitirá a nuestro producto cumplir con las funcionalidades que se esperan para su comercialización. Esto </w:t>
-      </w:r>
-      <w:r>
-        <w:rPr>
-          <w:lang w:eastAsia="es-ES"/>
-        </w:rPr>
-        <w:lastRenderedPageBreak/>
-        <w:t>incluirá la base de datos y la lógica de la aplicación. (82 días participan tres programadores y el jefe de proyecto)</w:t>
+        <w:t>Diseño y desarrollo del software del Back-End que permitirá a nuestro producto cumplir con las funcionalidades que se esperan para su comercialización. Esto incluirá la base de datos y la lógica de la aplicación. (82 días participan tres programadores y el jefe de proyecto)</w:t>
       </w:r>
     </w:p>
     <w:p>
@@ -4950,21 +4813,7 @@
         <w:rPr>
           <w:lang w:eastAsia="es-ES"/>
         </w:rPr>
-        <w:t xml:space="preserve">Pruebas de rendimiento y de sistema para comprobar la consistencia </w:t>
-      </w:r>
-      <w:proofErr w:type="gramStart"/>
-      <w:r>
-        <w:rPr>
-          <w:lang w:eastAsia="es-ES"/>
-        </w:rPr>
-        <w:t>del mismo</w:t>
-      </w:r>
-      <w:proofErr w:type="gramEnd"/>
-      <w:r>
-        <w:rPr>
-          <w:lang w:eastAsia="es-ES"/>
-        </w:rPr>
-        <w:t xml:space="preserve"> (30 días participan jefe del proyecto, encargado de pruebas y todos los programadores)</w:t>
+        <w:t>Pruebas de rendimiento y de sistema para comprobar la consistencia del mismo (30 días participan jefe del proyecto, encargado de pruebas y todos los programadores)</w:t>
       </w:r>
     </w:p>
     <w:p>
@@ -4983,21 +4832,7 @@
         <w:rPr>
           <w:lang w:eastAsia="es-ES"/>
         </w:rPr>
-        <w:t>Paquetes de trabajo para desarrollo de software Front-</w:t>
-      </w:r>
-      <w:proofErr w:type="spellStart"/>
-      <w:r>
-        <w:rPr>
-          <w:lang w:eastAsia="es-ES"/>
-        </w:rPr>
-        <w:t>End</w:t>
-      </w:r>
-      <w:proofErr w:type="spellEnd"/>
-      <w:r>
-        <w:rPr>
-          <w:lang w:eastAsia="es-ES"/>
-        </w:rPr>
-        <w:t xml:space="preserve">: </w:t>
+        <w:t xml:space="preserve">Paquetes de trabajo para desarrollo de software Front-End: </w:t>
       </w:r>
     </w:p>
     <w:p>
@@ -5040,26 +4875,13 @@
           <w:lang w:eastAsia="es-ES"/>
         </w:rPr>
       </w:pPr>
-      <w:bookmarkStart w:id="15" w:name="_Toc3747875"/>
-      <w:r>
-        <w:rPr>
-          <w:lang w:eastAsia="es-ES"/>
-        </w:rPr>
-        <w:t xml:space="preserve">Posteriormente una vez lanzado el producto se realizará una evaluación </w:t>
-      </w:r>
-      <w:proofErr w:type="gramStart"/>
-      <w:r>
-        <w:rPr>
-          <w:lang w:eastAsia="es-ES"/>
-        </w:rPr>
-        <w:t>del mismo</w:t>
-      </w:r>
-      <w:proofErr w:type="gramEnd"/>
-      <w:r>
-        <w:rPr>
-          <w:lang w:eastAsia="es-ES"/>
-        </w:rPr>
-        <w:t xml:space="preserve"> para compara</w:t>
+      <w:bookmarkStart w:id="16" w:name="_Toc3747875"/>
+      <w:r>
+        <w:rPr>
+          <w:lang w:eastAsia="es-ES"/>
+        </w:rPr>
+        <w:lastRenderedPageBreak/>
+        <w:t>Posteriormente una vez lanzado el producto se realizará una evaluación del mismo para compara</w:t>
       </w:r>
       <w:r>
         <w:rPr>
@@ -5091,7 +4913,7 @@
         </w:rPr>
         <w:t xml:space="preserve">ALTERNATIVA </w:t>
       </w:r>
-      <w:bookmarkEnd w:id="15"/>
+      <w:bookmarkEnd w:id="16"/>
       <w:r>
         <w:rPr>
           <w:bCs/>
@@ -5123,7 +4945,7 @@
           <w:lang w:eastAsia="es-ES"/>
         </w:rPr>
       </w:pPr>
-      <w:bookmarkStart w:id="16" w:name="_Toc3747876"/>
+      <w:bookmarkStart w:id="17" w:name="_Toc3747876"/>
       <w:r>
         <w:rPr>
           <w:b/>
@@ -5131,7 +4953,7 @@
         </w:rPr>
         <w:t>Paquetes de trabajo durante 2021</w:t>
       </w:r>
-      <w:bookmarkEnd w:id="16"/>
+      <w:bookmarkEnd w:id="17"/>
       <w:r>
         <w:rPr>
           <w:b/>
@@ -5163,7 +4985,7 @@
           <w:lang w:eastAsia="es-ES"/>
         </w:rPr>
       </w:pPr>
-      <w:bookmarkStart w:id="17" w:name="_Toc3747879"/>
+      <w:bookmarkStart w:id="18" w:name="_Toc3747879"/>
       <w:r>
         <w:rPr>
           <w:bCs/>
@@ -5172,7 +4994,7 @@
         </w:rPr>
         <w:t>ALTERNATIVA CONSERVADORA</w:t>
       </w:r>
-      <w:bookmarkEnd w:id="17"/>
+      <w:bookmarkEnd w:id="18"/>
       <w:r>
         <w:rPr>
           <w:bCs/>
@@ -5204,7 +5026,7 @@
           <w:lang w:eastAsia="es-ES"/>
         </w:rPr>
       </w:pPr>
-      <w:bookmarkStart w:id="18" w:name="_Toc3747880"/>
+      <w:bookmarkStart w:id="19" w:name="_Toc3747880"/>
       <w:r>
         <w:rPr>
           <w:b/>
@@ -5212,7 +5034,7 @@
         </w:rPr>
         <w:t>Paquetes de trabajo durante 2021</w:t>
       </w:r>
-      <w:bookmarkEnd w:id="18"/>
+      <w:bookmarkEnd w:id="19"/>
       <w:r>
         <w:rPr>
           <w:b/>
@@ -5239,21 +5061,7 @@
         <w:rPr>
           <w:lang w:eastAsia="es-ES"/>
         </w:rPr>
-        <w:t xml:space="preserve">Se comenzará a realizar una mejora grafica de la aplicación y web, así como intentar subsanar los fallos encontrados en el producto. Posteriormente se iniciará el desarrollo de la característica Premium y el </w:t>
-      </w:r>
-      <w:proofErr w:type="spellStart"/>
-      <w:r>
-        <w:rPr>
-          <w:lang w:eastAsia="es-ES"/>
-        </w:rPr>
-        <w:t>datawarehouse</w:t>
-      </w:r>
-      <w:proofErr w:type="spellEnd"/>
-      <w:r>
-        <w:rPr>
-          <w:lang w:eastAsia="es-ES"/>
-        </w:rPr>
-        <w:t xml:space="preserve">, para brindar a los clientes que la contraten ventajas y nuevas funcionalidades (40 días). </w:t>
+        <w:t xml:space="preserve">Se comenzará a realizar una mejora grafica de la aplicación y web, así como intentar subsanar los fallos encontrados en el producto. Posteriormente se iniciará el desarrollo de la característica Premium y el datawarehouse, para brindar a los clientes que la contraten ventajas y nuevas funcionalidades (40 días). </w:t>
       </w:r>
     </w:p>
     <w:p>
@@ -5279,125 +5087,125 @@
           <w:lang w:eastAsia="es-ES"/>
         </w:rPr>
       </w:pPr>
-      <w:bookmarkStart w:id="19" w:name="_Toc3747883"/>
-      <w:r>
+      <w:bookmarkStart w:id="20" w:name="_Toc3747883"/>
+    </w:p>
+    <w:p>
+      <w:pPr>
+        <w:jc w:val="both"/>
         <w:rPr>
           <w:bCs/>
           <w:u w:val="single"/>
           <w:lang w:eastAsia="es-ES"/>
         </w:rPr>
+      </w:pPr>
+      <w:r>
+        <w:rPr>
+          <w:bCs/>
+          <w:u w:val="single"/>
+          <w:lang w:eastAsia="es-ES"/>
+        </w:rPr>
+        <w:t xml:space="preserve">ALTERNATIVA </w:t>
+      </w:r>
+      <w:bookmarkEnd w:id="20"/>
+      <w:r>
+        <w:rPr>
+          <w:bCs/>
+          <w:u w:val="single"/>
+          <w:lang w:eastAsia="es-ES"/>
+        </w:rPr>
+        <w:t>OPTIMISTA</w:t>
+      </w:r>
+    </w:p>
+    <w:p>
+      <w:pPr>
+        <w:jc w:val="both"/>
+        <w:rPr>
+          <w:lang w:eastAsia="es-ES"/>
+        </w:rPr>
+      </w:pPr>
+      <w:r>
+        <w:rPr>
+          <w:lang w:eastAsia="es-ES"/>
+        </w:rPr>
+        <w:t>En este escenario el producto ha superado las previsiones y ha tenido un gran éxito por lo que las tareas se dedicarán a la mejora y expansión del producto más allá de la comunidad de Madrid. Dicha expansión producirá un aumento del gasto, no obstante, este gasto se puede permitir debido a los beneficios generados.</w:t>
+      </w:r>
+    </w:p>
+    <w:p>
+      <w:pPr>
+        <w:jc w:val="both"/>
+        <w:rPr>
+          <w:b/>
+          <w:lang w:eastAsia="es-ES"/>
+        </w:rPr>
+      </w:pPr>
+      <w:bookmarkStart w:id="21" w:name="_Toc3747884"/>
+      <w:r>
+        <w:rPr>
+          <w:b/>
+          <w:lang w:eastAsia="es-ES"/>
+        </w:rPr>
+        <w:t>Paquetes de trabajo durante 202</w:t>
+      </w:r>
+      <w:bookmarkEnd w:id="21"/>
+      <w:r>
+        <w:rPr>
+          <w:b/>
+          <w:lang w:eastAsia="es-ES"/>
+        </w:rPr>
+        <w:t>1 –</w:t>
+      </w:r>
+      <w:r>
+        <w:rPr>
+          <w:b/>
+          <w:lang w:eastAsia="es-ES"/>
+        </w:rPr>
+        <w:t xml:space="preserve"> 2025</w:t>
+      </w:r>
+    </w:p>
+    <w:p>
+      <w:pPr>
+        <w:jc w:val="both"/>
+        <w:rPr>
+          <w:lang w:eastAsia="es-ES"/>
+        </w:rPr>
+      </w:pPr>
+      <w:r>
+        <w:rPr>
+          <w:lang w:eastAsia="es-ES"/>
+        </w:rPr>
+        <w:t xml:space="preserve">En primer lugar, se procederá como en la alternativa conservadora se realizará una mejora gráfica, tratamiento de errores, desarrollo de característica Premium y datawarehouse con la misma duración 40 días. Luego se comenzará con la expansión nacional primero, el producto se expande a las diferentes comunidades autónomas adaptándose a los transportes de las nuevas zonas. </w:t>
+      </w:r>
+    </w:p>
+    <w:p>
+      <w:pPr>
+        <w:jc w:val="both"/>
+        <w:rPr>
+          <w:lang w:eastAsia="es-ES"/>
+        </w:rPr>
+      </w:pPr>
+      <w:r>
+        <w:rPr>
+          <w:lang w:eastAsia="es-ES"/>
+        </w:rPr>
         <w:lastRenderedPageBreak/>
-        <w:t xml:space="preserve">ALTERNATIVA </w:t>
-      </w:r>
-      <w:bookmarkEnd w:id="19"/>
-      <w:r>
-        <w:rPr>
-          <w:bCs/>
-          <w:u w:val="single"/>
-          <w:lang w:eastAsia="es-ES"/>
-        </w:rPr>
-        <w:t>OPTIMISTA</w:t>
-      </w:r>
-    </w:p>
-    <w:p>
-      <w:pPr>
-        <w:jc w:val="both"/>
-        <w:rPr>
-          <w:lang w:eastAsia="es-ES"/>
-        </w:rPr>
-      </w:pPr>
-      <w:r>
-        <w:rPr>
-          <w:lang w:eastAsia="es-ES"/>
-        </w:rPr>
-        <w:t>En este escenario el producto ha superado las previsiones y ha tenido un gran éxito por lo que las tareas se dedicarán a la mejora y expansión del producto más allá de la comunidad de Madrid. Dicha expansión producirá un aumento del gasto, no obstante, este gasto se puede permitir debido a los beneficios generados.</w:t>
-      </w:r>
-    </w:p>
-    <w:p>
-      <w:pPr>
-        <w:jc w:val="both"/>
-        <w:rPr>
-          <w:b/>
-          <w:lang w:eastAsia="es-ES"/>
-        </w:rPr>
-      </w:pPr>
-      <w:bookmarkStart w:id="20" w:name="_Toc3747884"/>
-      <w:r>
-        <w:rPr>
-          <w:b/>
-          <w:lang w:eastAsia="es-ES"/>
-        </w:rPr>
-        <w:t>Paquetes de trabajo durante 202</w:t>
-      </w:r>
-      <w:bookmarkEnd w:id="20"/>
-      <w:r>
-        <w:rPr>
-          <w:b/>
-          <w:lang w:eastAsia="es-ES"/>
-        </w:rPr>
-        <w:t>1 –</w:t>
-      </w:r>
-      <w:r>
-        <w:rPr>
-          <w:b/>
-          <w:lang w:eastAsia="es-ES"/>
-        </w:rPr>
-        <w:t xml:space="preserve"> 2025</w:t>
-      </w:r>
-    </w:p>
-    <w:p>
-      <w:pPr>
-        <w:jc w:val="both"/>
-        <w:rPr>
-          <w:lang w:eastAsia="es-ES"/>
-        </w:rPr>
-      </w:pPr>
-      <w:r>
-        <w:rPr>
-          <w:lang w:eastAsia="es-ES"/>
-        </w:rPr>
-        <w:t xml:space="preserve">En primer lugar, se procederá como en la alternativa conservadora se realizará una mejora gráfica, tratamiento de errores, desarrollo de característica Premium y </w:t>
-      </w:r>
-      <w:proofErr w:type="spellStart"/>
-      <w:r>
-        <w:rPr>
-          <w:lang w:eastAsia="es-ES"/>
-        </w:rPr>
-        <w:t>datawarehouse</w:t>
-      </w:r>
-      <w:proofErr w:type="spellEnd"/>
-      <w:r>
-        <w:rPr>
-          <w:lang w:eastAsia="es-ES"/>
-        </w:rPr>
-        <w:t xml:space="preserve"> con la misma duración 40 días. Luego se comenzará con la expansión nacional primero, el producto se expande a las diferentes comunidades autónomas adaptándose a los transportes de las nuevas zonas. </w:t>
-      </w:r>
-    </w:p>
-    <w:p>
-      <w:pPr>
-        <w:jc w:val="both"/>
-        <w:rPr>
-          <w:lang w:eastAsia="es-ES"/>
-        </w:rPr>
-      </w:pPr>
-      <w:r>
-        <w:rPr>
-          <w:lang w:eastAsia="es-ES"/>
-        </w:rPr>
         <w:t>Tras haber conseguido esto, se realizará una evaluación para ver cómo ha evolucionado y ver si los resultados son positivos o no. En caso de conseguir buenos resultados comenzaremos con la expansión internacional. Al principio a mercados europeos cercanos como Francia o Portugal adaptando nuestra aplicación al lenguaje y transportes de la zona. A medida que estabilicemos el producto en estos nuevos lugares, se expandirá a países más lejanos de manera escalonada dado que con ello podemos aplicar los conocimientos adquiridos en la fase anterior sobre cómo escalar el producto para poderlos llevar a una mayor cantidad de clientes con la dificultad añadida de la dispersión geográfica.</w:t>
       </w:r>
     </w:p>
     <w:p>
       <w:pPr>
         <w:pStyle w:val="Ttulo1"/>
-      </w:pPr>
-      <w:bookmarkStart w:id="21" w:name="_Toc35431502"/>
+        <w:jc w:val="both"/>
+      </w:pPr>
+      <w:bookmarkStart w:id="22" w:name="_Toc35431502"/>
       <w:r>
         <w:t>PROGRAMACIÓN DE LAS ACTIVIDADES DEL PROYECTO</w:t>
       </w:r>
-      <w:bookmarkEnd w:id="21"/>
-    </w:p>
-    <w:p>
+      <w:bookmarkEnd w:id="22"/>
+    </w:p>
+    <w:p>
+      <w:pPr>
+        <w:jc w:val="both"/>
+      </w:pPr>
       <w:r>
         <w:t>El proyecto empieza el día 10 de febrero de 2020 y se estima que terminará el 19 de enero de 2021 con opción a terminarlo hasta el 10 de febrero de 2021 (un año desde su inicio). El personal trabaja 8 horas diarias de 9:00 a 19:00 con 2 horas para comer. Se trabaja de lunes a viernes, todos los días del año, excepto en una serie de periodos en el que la empresa cierra: navidad, semana santa, verano y el caso excepcional en el que la empresa es obligada a cerrar por la crisis del virus COVID-19. En la siguiente imagen se muestra las excepciones con sus fechas de comienzo y fin.</w:t>
       </w:r>
@@ -5406,6 +5214,9 @@
       </w:r>
     </w:p>
     <w:p>
+      <w:pPr>
+        <w:jc w:val="both"/>
+      </w:pPr>
       <w:r>
         <w:rPr>
           <w:noProof/>
@@ -5434,7 +5245,7 @@
                     <pic:cNvPicPr/>
                   </pic:nvPicPr>
                   <pic:blipFill>
-                    <a:blip r:embed="rId29">
+                    <a:blip r:embed="rId25">
                       <a:extLst>
                         <a:ext uri="{28A0092B-C50C-407E-A947-70E740481C1C}">
                           <a14:useLocalDpi xmlns:a14="http://schemas.microsoft.com/office/drawing/2010/main" val="0"/>
@@ -5470,35 +5281,54 @@
         <w:t xml:space="preserve"> </w:t>
       </w:r>
     </w:p>
-    <w:p/>
-    <w:p/>
-    <w:p>
-      <w:proofErr w:type="gramStart"/>
-      <w:r>
-        <w:t>El trabajo a realizar</w:t>
-      </w:r>
-      <w:proofErr w:type="gramEnd"/>
-      <w:r>
-        <w:t xml:space="preserve"> se ha dividido usando la herramienta WBS, y en la siguiente imagen se pueden ver las distintas tareas e hitos del proyecto marcadas con el código 01,02,03… con sus distintas subtareas, con el código 03-1, 03-2, 05-1, 05-2…</w:t>
-      </w:r>
-    </w:p>
-    <w:p>
+    <w:p>
+      <w:pPr>
+        <w:jc w:val="both"/>
+      </w:pPr>
+    </w:p>
+    <w:p>
+      <w:pPr>
+        <w:jc w:val="both"/>
+      </w:pPr>
+    </w:p>
+    <w:p>
+      <w:pPr>
+        <w:jc w:val="both"/>
+      </w:pPr>
+      <w:r>
+        <w:t>El trabajo a realizar se ha dividido usando la herramienta WBS, y en la siguiente imagen se pueden ver las distintas tareas e hitos del proyecto marcadas con el código 01,02,03… con sus distintas subtareas, con el código 03-1, 03-2, 05-1, 05-2…</w:t>
+      </w:r>
+    </w:p>
+    <w:p>
+      <w:pPr>
+        <w:jc w:val="both"/>
+      </w:pPr>
+      <w:r>
+        <w:t>Las tareas son las marcadas con los número 01, 03, 05, 07, 09, 11, 13 y 15. Los hitos son los marcados con los números 02, 04, 06, 08, 10, 12 y 14. Después de cada tarea, se establece un hito que marca la inmediata completitud de la tarea anterior.</w:t>
+      </w:r>
+    </w:p>
+    <w:p>
+      <w:pPr>
+        <w:jc w:val="both"/>
+        <w:rPr>
+          <w:u w:val="single"/>
+        </w:rPr>
+      </w:pPr>
       <w:r>
         <w:rPr>
           <w:noProof/>
         </w:rPr>
-        <w:lastRenderedPageBreak/>
         <w:drawing>
-          <wp:anchor distT="0" distB="0" distL="114300" distR="114300" simplePos="0" relativeHeight="251671552" behindDoc="0" locked="0" layoutInCell="1" allowOverlap="1" wp14:anchorId="5D7D16BA" wp14:editId="0C4E02B3">
+          <wp:anchor distT="0" distB="0" distL="114300" distR="114300" simplePos="0" relativeHeight="251671552" behindDoc="0" locked="0" layoutInCell="1" allowOverlap="1" wp14:anchorId="5D7D16BA" wp14:editId="61BCA7E4">
             <wp:simplePos x="0" y="0"/>
             <wp:positionH relativeFrom="margin">
-              <wp:posOffset>5715</wp:posOffset>
+              <wp:posOffset>10675</wp:posOffset>
             </wp:positionH>
             <wp:positionV relativeFrom="paragraph">
-              <wp:posOffset>558800</wp:posOffset>
+              <wp:posOffset>6350</wp:posOffset>
             </wp:positionV>
-            <wp:extent cx="2362200" cy="3586230"/>
-            <wp:effectExtent l="0" t="0" r="0" b="0"/>
+            <wp:extent cx="2253987" cy="3421944"/>
+            <wp:effectExtent l="0" t="0" r="0" b="7620"/>
             <wp:wrapSquare wrapText="bothSides"/>
             <wp:docPr id="16" name="Imagen 16"/>
             <wp:cNvGraphicFramePr>
@@ -5512,7 +5342,7 @@
                     <pic:cNvPicPr/>
                   </pic:nvPicPr>
                   <pic:blipFill>
-                    <a:blip r:embed="rId30">
+                    <a:blip r:embed="rId26">
                       <a:extLst>
                         <a:ext uri="{28A0092B-C50C-407E-A947-70E740481C1C}">
                           <a14:useLocalDpi xmlns:a14="http://schemas.microsoft.com/office/drawing/2010/main" val="0"/>
@@ -5526,7 +5356,7 @@
                   <pic:spPr>
                     <a:xfrm>
                       <a:off x="0" y="0"/>
-                      <a:ext cx="2362200" cy="3586230"/>
+                      <a:ext cx="2253987" cy="3421944"/>
                     </a:xfrm>
                     <a:prstGeom prst="rect">
                       <a:avLst/>
@@ -5544,109 +5374,99 @@
           </wp:anchor>
         </w:drawing>
       </w:r>
-      <w:r>
-        <w:t>Las tareas son las marcadas con los número 01, 03, 05, 07, 09, 11, 13 y 15. Los hitos son los marcados con los números 02, 04, 06, 08, 10, 12 y 14. Después de cada tarea, se establece un hito que marca la inmediata completitud de la tarea anterior.</w:t>
-      </w:r>
-    </w:p>
-    <w:p>
-      <w:pPr>
-        <w:rPr>
-          <w:u w:val="single"/>
-        </w:rPr>
-      </w:pPr>
-    </w:p>
-    <w:p>
-      <w:pPr>
-        <w:rPr>
-          <w:u w:val="single"/>
-        </w:rPr>
-      </w:pPr>
-    </w:p>
-    <w:p>
-      <w:pPr>
-        <w:rPr>
-          <w:u w:val="single"/>
-        </w:rPr>
-      </w:pPr>
-    </w:p>
-    <w:p>
-      <w:pPr>
-        <w:rPr>
-          <w:u w:val="single"/>
-        </w:rPr>
-      </w:pPr>
-    </w:p>
-    <w:p>
-      <w:pPr>
-        <w:rPr>
-          <w:u w:val="single"/>
-        </w:rPr>
-      </w:pPr>
-    </w:p>
-    <w:p>
-      <w:pPr>
-        <w:rPr>
-          <w:u w:val="single"/>
-        </w:rPr>
-      </w:pPr>
-    </w:p>
-    <w:p>
-      <w:pPr>
-        <w:rPr>
-          <w:u w:val="single"/>
-        </w:rPr>
-      </w:pPr>
-    </w:p>
-    <w:p>
-      <w:pPr>
-        <w:rPr>
-          <w:u w:val="single"/>
-        </w:rPr>
-      </w:pPr>
-    </w:p>
-    <w:p>
-      <w:pPr>
-        <w:rPr>
-          <w:u w:val="single"/>
-        </w:rPr>
-      </w:pPr>
-    </w:p>
-    <w:p>
-      <w:pPr>
-        <w:rPr>
-          <w:u w:val="single"/>
-        </w:rPr>
-      </w:pPr>
-    </w:p>
-    <w:p>
-      <w:pPr>
-        <w:rPr>
-          <w:u w:val="single"/>
-        </w:rPr>
-      </w:pPr>
-    </w:p>
-    <w:p>
-      <w:pPr>
-        <w:rPr>
-          <w:u w:val="single"/>
-        </w:rPr>
-      </w:pPr>
-    </w:p>
-    <w:p>
-      <w:pPr>
-        <w:rPr>
-          <w:u w:val="single"/>
-        </w:rPr>
-      </w:pPr>
-    </w:p>
-    <w:p/>
-    <w:p>
-      <w:r>
+    </w:p>
+    <w:p>
+      <w:pPr>
+        <w:jc w:val="both"/>
+        <w:rPr>
+          <w:u w:val="single"/>
+        </w:rPr>
+      </w:pPr>
+    </w:p>
+    <w:p>
+      <w:pPr>
+        <w:jc w:val="both"/>
+        <w:rPr>
+          <w:u w:val="single"/>
+        </w:rPr>
+      </w:pPr>
+    </w:p>
+    <w:p>
+      <w:pPr>
+        <w:jc w:val="both"/>
+        <w:rPr>
+          <w:u w:val="single"/>
+        </w:rPr>
+      </w:pPr>
+    </w:p>
+    <w:p>
+      <w:pPr>
+        <w:jc w:val="both"/>
+        <w:rPr>
+          <w:u w:val="single"/>
+        </w:rPr>
+      </w:pPr>
+    </w:p>
+    <w:p>
+      <w:pPr>
+        <w:jc w:val="both"/>
+        <w:rPr>
+          <w:u w:val="single"/>
+        </w:rPr>
+      </w:pPr>
+    </w:p>
+    <w:p>
+      <w:pPr>
+        <w:jc w:val="both"/>
+        <w:rPr>
+          <w:u w:val="single"/>
+        </w:rPr>
+      </w:pPr>
+    </w:p>
+    <w:p>
+      <w:pPr>
+        <w:jc w:val="both"/>
+        <w:rPr>
+          <w:u w:val="single"/>
+        </w:rPr>
+      </w:pPr>
+    </w:p>
+    <w:p>
+      <w:pPr>
+        <w:jc w:val="both"/>
+        <w:rPr>
+          <w:u w:val="single"/>
+        </w:rPr>
+      </w:pPr>
+    </w:p>
+    <w:p>
+      <w:pPr>
+        <w:jc w:val="both"/>
+        <w:rPr>
+          <w:u w:val="single"/>
+        </w:rPr>
+      </w:pPr>
+    </w:p>
+    <w:p>
+      <w:pPr>
+        <w:jc w:val="both"/>
+        <w:rPr>
+          <w:u w:val="single"/>
+        </w:rPr>
+      </w:pPr>
+    </w:p>
+    <w:p>
+      <w:pPr>
+        <w:jc w:val="both"/>
+      </w:pPr>
+      <w:r>
+        <w:lastRenderedPageBreak/>
         <w:t>En las siguientes imágenes se muestra el proyecto dividido en todas las fases, con su fecha de comienzo y fin de cada una, el personal de cada una, y el tiempo de cada empleado en sus tareas correspondientes.</w:t>
       </w:r>
     </w:p>
     <w:p>
       <w:pPr>
+        <w:jc w:val="both"/>
         <w:rPr>
           <w:u w:val="single"/>
         </w:rPr>
@@ -5661,6 +5481,250 @@
             <wp:extent cx="5400040" cy="3212465"/>
             <wp:effectExtent l="0" t="0" r="0" b="6985"/>
             <wp:docPr id="17" name="Imagen 17"/>
+            <wp:cNvGraphicFramePr>
+              <a:graphicFrameLocks xmlns:a="http://schemas.openxmlformats.org/drawingml/2006/main" noChangeAspect="1"/>
+            </wp:cNvGraphicFramePr>
+            <a:graphic xmlns:a="http://schemas.openxmlformats.org/drawingml/2006/main">
+              <a:graphicData uri="http://schemas.openxmlformats.org/drawingml/2006/picture">
+                <pic:pic xmlns:pic="http://schemas.openxmlformats.org/drawingml/2006/picture">
+                  <pic:nvPicPr>
+                    <pic:cNvPr id="1" name=""/>
+                    <pic:cNvPicPr/>
+                  </pic:nvPicPr>
+                  <pic:blipFill>
+                    <a:blip r:embed="rId27"/>
+                    <a:stretch>
+                      <a:fillRect/>
+                    </a:stretch>
+                  </pic:blipFill>
+                  <pic:spPr>
+                    <a:xfrm>
+                      <a:off x="0" y="0"/>
+                      <a:ext cx="5400040" cy="3212465"/>
+                    </a:xfrm>
+                    <a:prstGeom prst="rect">
+                      <a:avLst/>
+                    </a:prstGeom>
+                  </pic:spPr>
+                </pic:pic>
+              </a:graphicData>
+            </a:graphic>
+          </wp:inline>
+        </w:drawing>
+      </w:r>
+    </w:p>
+    <w:p>
+      <w:pPr>
+        <w:jc w:val="both"/>
+        <w:rPr>
+          <w:u w:val="single"/>
+        </w:rPr>
+      </w:pPr>
+      <w:r>
+        <w:rPr>
+          <w:noProof/>
+          <w:u w:val="single"/>
+        </w:rPr>
+        <w:drawing>
+          <wp:inline distT="0" distB="0" distL="0" distR="0" wp14:anchorId="1758FD19" wp14:editId="4BF25663">
+            <wp:extent cx="5400040" cy="3588385"/>
+            <wp:effectExtent l="0" t="0" r="0" b="0"/>
+            <wp:docPr id="18" name="Imagen 18"/>
+            <wp:cNvGraphicFramePr>
+              <a:graphicFrameLocks xmlns:a="http://schemas.openxmlformats.org/drawingml/2006/main" noChangeAspect="1"/>
+            </wp:cNvGraphicFramePr>
+            <a:graphic xmlns:a="http://schemas.openxmlformats.org/drawingml/2006/main">
+              <a:graphicData uri="http://schemas.openxmlformats.org/drawingml/2006/picture">
+                <pic:pic xmlns:pic="http://schemas.openxmlformats.org/drawingml/2006/picture">
+                  <pic:nvPicPr>
+                    <pic:cNvPr id="1" name=""/>
+                    <pic:cNvPicPr/>
+                  </pic:nvPicPr>
+                  <pic:blipFill>
+                    <a:blip r:embed="rId28"/>
+                    <a:stretch>
+                      <a:fillRect/>
+                    </a:stretch>
+                  </pic:blipFill>
+                  <pic:spPr>
+                    <a:xfrm>
+                      <a:off x="0" y="0"/>
+                      <a:ext cx="5400040" cy="3588385"/>
+                    </a:xfrm>
+                    <a:prstGeom prst="rect">
+                      <a:avLst/>
+                    </a:prstGeom>
+                  </pic:spPr>
+                </pic:pic>
+              </a:graphicData>
+            </a:graphic>
+          </wp:inline>
+        </w:drawing>
+      </w:r>
+    </w:p>
+    <w:p>
+      <w:pPr>
+        <w:jc w:val="both"/>
+        <w:rPr>
+          <w:u w:val="single"/>
+        </w:rPr>
+      </w:pPr>
+      <w:r>
+        <w:rPr>
+          <w:noProof/>
+          <w:u w:val="single"/>
+        </w:rPr>
+        <w:lastRenderedPageBreak/>
+        <w:drawing>
+          <wp:inline distT="0" distB="0" distL="0" distR="0" wp14:anchorId="2AE8F78C" wp14:editId="466D78B2">
+            <wp:extent cx="5400040" cy="4832985"/>
+            <wp:effectExtent l="0" t="0" r="0" b="5715"/>
+            <wp:docPr id="19" name="Imagen 19"/>
+            <wp:cNvGraphicFramePr>
+              <a:graphicFrameLocks xmlns:a="http://schemas.openxmlformats.org/drawingml/2006/main" noChangeAspect="1"/>
+            </wp:cNvGraphicFramePr>
+            <a:graphic xmlns:a="http://schemas.openxmlformats.org/drawingml/2006/main">
+              <a:graphicData uri="http://schemas.openxmlformats.org/drawingml/2006/picture">
+                <pic:pic xmlns:pic="http://schemas.openxmlformats.org/drawingml/2006/picture">
+                  <pic:nvPicPr>
+                    <pic:cNvPr id="1" name=""/>
+                    <pic:cNvPicPr/>
+                  </pic:nvPicPr>
+                  <pic:blipFill>
+                    <a:blip r:embed="rId29"/>
+                    <a:stretch>
+                      <a:fillRect/>
+                    </a:stretch>
+                  </pic:blipFill>
+                  <pic:spPr>
+                    <a:xfrm>
+                      <a:off x="0" y="0"/>
+                      <a:ext cx="5400040" cy="4832985"/>
+                    </a:xfrm>
+                    <a:prstGeom prst="rect">
+                      <a:avLst/>
+                    </a:prstGeom>
+                  </pic:spPr>
+                </pic:pic>
+              </a:graphicData>
+            </a:graphic>
+          </wp:inline>
+        </w:drawing>
+      </w:r>
+    </w:p>
+    <w:p>
+      <w:pPr>
+        <w:jc w:val="both"/>
+      </w:pPr>
+      <w:r>
+        <w:rPr>
+          <w:noProof/>
+          <w:u w:val="single"/>
+        </w:rPr>
+        <w:drawing>
+          <wp:inline distT="0" distB="0" distL="0" distR="0" wp14:anchorId="70BC1F66" wp14:editId="7C0D8AFB">
+            <wp:extent cx="5400040" cy="1229995"/>
+            <wp:effectExtent l="0" t="0" r="0" b="8255"/>
+            <wp:docPr id="21" name="Imagen 21"/>
+            <wp:cNvGraphicFramePr>
+              <a:graphicFrameLocks xmlns:a="http://schemas.openxmlformats.org/drawingml/2006/main" noChangeAspect="1"/>
+            </wp:cNvGraphicFramePr>
+            <a:graphic xmlns:a="http://schemas.openxmlformats.org/drawingml/2006/main">
+              <a:graphicData uri="http://schemas.openxmlformats.org/drawingml/2006/picture">
+                <pic:pic xmlns:pic="http://schemas.openxmlformats.org/drawingml/2006/picture">
+                  <pic:nvPicPr>
+                    <pic:cNvPr id="1" name=""/>
+                    <pic:cNvPicPr/>
+                  </pic:nvPicPr>
+                  <pic:blipFill>
+                    <a:blip r:embed="rId30"/>
+                    <a:stretch>
+                      <a:fillRect/>
+                    </a:stretch>
+                  </pic:blipFill>
+                  <pic:spPr>
+                    <a:xfrm>
+                      <a:off x="0" y="0"/>
+                      <a:ext cx="5400040" cy="1229995"/>
+                    </a:xfrm>
+                    <a:prstGeom prst="rect">
+                      <a:avLst/>
+                    </a:prstGeom>
+                  </pic:spPr>
+                </pic:pic>
+              </a:graphicData>
+            </a:graphic>
+          </wp:inline>
+        </w:drawing>
+      </w:r>
+    </w:p>
+    <w:p>
+      <w:pPr>
+        <w:jc w:val="both"/>
+      </w:pPr>
+    </w:p>
+    <w:p>
+      <w:pPr>
+        <w:jc w:val="both"/>
+      </w:pPr>
+    </w:p>
+    <w:p>
+      <w:pPr>
+        <w:jc w:val="both"/>
+      </w:pPr>
+    </w:p>
+    <w:p>
+      <w:pPr>
+        <w:jc w:val="both"/>
+      </w:pPr>
+    </w:p>
+    <w:p>
+      <w:pPr>
+        <w:jc w:val="both"/>
+      </w:pPr>
+    </w:p>
+    <w:p>
+      <w:pPr>
+        <w:jc w:val="both"/>
+      </w:pPr>
+    </w:p>
+    <w:p>
+      <w:pPr>
+        <w:jc w:val="both"/>
+      </w:pPr>
+    </w:p>
+    <w:p>
+      <w:pPr>
+        <w:jc w:val="both"/>
+      </w:pPr>
+    </w:p>
+    <w:p>
+      <w:pPr>
+        <w:jc w:val="both"/>
+      </w:pPr>
+    </w:p>
+    <w:p>
+      <w:pPr>
+        <w:jc w:val="both"/>
+      </w:pPr>
+      <w:r>
+        <w:lastRenderedPageBreak/>
+        <w:t>En las siguientes imágenes se muestran los costes en cada etapa y el coste total del proyecto.</w:t>
+      </w:r>
+    </w:p>
+    <w:p>
+      <w:pPr>
+        <w:jc w:val="both"/>
+      </w:pPr>
+      <w:r>
+        <w:rPr>
+          <w:noProof/>
+        </w:rPr>
+        <w:drawing>
+          <wp:inline distT="0" distB="0" distL="0" distR="0" wp14:anchorId="2E99B400" wp14:editId="599B1E5E">
+            <wp:extent cx="5400040" cy="3703320"/>
+            <wp:effectExtent l="0" t="0" r="0" b="0"/>
+            <wp:docPr id="22" name="Imagen 22"/>
             <wp:cNvGraphicFramePr>
               <a:graphicFrameLocks xmlns:a="http://schemas.openxmlformats.org/drawingml/2006/main" noChangeAspect="1"/>
             </wp:cNvGraphicFramePr>
@@ -5680,7 +5744,7 @@
                   <pic:spPr>
                     <a:xfrm>
                       <a:off x="0" y="0"/>
-                      <a:ext cx="5400040" cy="3212465"/>
+                      <a:ext cx="5400040" cy="3703320"/>
                     </a:xfrm>
                     <a:prstGeom prst="rect">
                       <a:avLst/>
@@ -5695,21 +5759,17 @@
     </w:p>
     <w:p>
       <w:pPr>
-        <w:rPr>
-          <w:u w:val="single"/>
-        </w:rPr>
+        <w:jc w:val="both"/>
       </w:pPr>
       <w:r>
         <w:rPr>
           <w:noProof/>
-          <w:u w:val="single"/>
-        </w:rPr>
-        <w:lastRenderedPageBreak/>
+        </w:rPr>
         <w:drawing>
-          <wp:inline distT="0" distB="0" distL="0" distR="0" wp14:anchorId="1758FD19" wp14:editId="4BF25663">
-            <wp:extent cx="5400040" cy="3588385"/>
+          <wp:inline distT="0" distB="0" distL="0" distR="0" wp14:anchorId="2EE8E918" wp14:editId="38431B9B">
+            <wp:extent cx="5400040" cy="1067435"/>
             <wp:effectExtent l="0" t="0" r="0" b="0"/>
-            <wp:docPr id="18" name="Imagen 18"/>
+            <wp:docPr id="23" name="Imagen 23"/>
             <wp:cNvGraphicFramePr>
               <a:graphicFrameLocks xmlns:a="http://schemas.openxmlformats.org/drawingml/2006/main" noChangeAspect="1"/>
             </wp:cNvGraphicFramePr>
@@ -5729,7 +5789,7 @@
                   <pic:spPr>
                     <a:xfrm>
                       <a:off x="0" y="0"/>
-                      <a:ext cx="5400040" cy="3588385"/>
+                      <a:ext cx="5400040" cy="1067435"/>
                     </a:xfrm>
                     <a:prstGeom prst="rect">
                       <a:avLst/>
@@ -5744,20 +5804,99 @@
     </w:p>
     <w:p>
       <w:pPr>
-        <w:rPr>
-          <w:u w:val="single"/>
-        </w:rPr>
+        <w:jc w:val="both"/>
+      </w:pPr>
+    </w:p>
+    <w:p>
+      <w:pPr>
+        <w:jc w:val="both"/>
+      </w:pPr>
+    </w:p>
+    <w:p>
+      <w:pPr>
+        <w:jc w:val="both"/>
+      </w:pPr>
+    </w:p>
+    <w:p>
+      <w:pPr>
+        <w:jc w:val="both"/>
+      </w:pPr>
+    </w:p>
+    <w:p>
+      <w:pPr>
+        <w:jc w:val="both"/>
+      </w:pPr>
+    </w:p>
+    <w:p>
+      <w:pPr>
+        <w:jc w:val="both"/>
+      </w:pPr>
+    </w:p>
+    <w:p>
+      <w:pPr>
+        <w:jc w:val="both"/>
+      </w:pPr>
+    </w:p>
+    <w:p>
+      <w:pPr>
+        <w:jc w:val="both"/>
+      </w:pPr>
+    </w:p>
+    <w:p>
+      <w:pPr>
+        <w:jc w:val="both"/>
+      </w:pPr>
+    </w:p>
+    <w:p>
+      <w:pPr>
+        <w:jc w:val="both"/>
+      </w:pPr>
+    </w:p>
+    <w:p>
+      <w:pPr>
+        <w:jc w:val="both"/>
+      </w:pPr>
+    </w:p>
+    <w:p>
+      <w:pPr>
+        <w:jc w:val="both"/>
+      </w:pPr>
+    </w:p>
+    <w:p>
+      <w:pPr>
+        <w:jc w:val="both"/>
+      </w:pPr>
+      <w:r>
+        <w:lastRenderedPageBreak/>
+        <w:t>En la siguiente imagen se muestra una parte del Diagrama de Pert, con las tareas críticas marcadas en rojo.</w:t>
+      </w:r>
+    </w:p>
+    <w:p>
+      <w:pPr>
+        <w:jc w:val="both"/>
+      </w:pPr>
+    </w:p>
+    <w:p>
+      <w:pPr>
+        <w:jc w:val="both"/>
       </w:pPr>
       <w:r>
         <w:rPr>
           <w:noProof/>
-          <w:u w:val="single"/>
         </w:rPr>
         <w:drawing>
-          <wp:inline distT="0" distB="0" distL="0" distR="0" wp14:anchorId="2AE8F78C" wp14:editId="466D78B2">
-            <wp:extent cx="5400040" cy="4832985"/>
-            <wp:effectExtent l="0" t="0" r="0" b="5715"/>
-            <wp:docPr id="19" name="Imagen 19"/>
+          <wp:anchor distT="0" distB="0" distL="114300" distR="114300" simplePos="0" relativeHeight="251673600" behindDoc="0" locked="0" layoutInCell="1" allowOverlap="1" wp14:anchorId="0186D3A4" wp14:editId="623B713B">
+            <wp:simplePos x="0" y="0"/>
+            <wp:positionH relativeFrom="page">
+              <wp:align>left</wp:align>
+            </wp:positionH>
+            <wp:positionV relativeFrom="paragraph">
+              <wp:posOffset>401052</wp:posOffset>
+            </wp:positionV>
+            <wp:extent cx="7731365" cy="4696991"/>
+            <wp:effectExtent l="0" t="0" r="3175" b="8890"/>
+            <wp:wrapSquare wrapText="bothSides"/>
+            <wp:docPr id="24" name="Imagen 24"/>
             <wp:cNvGraphicFramePr>
               <a:graphicFrameLocks xmlns:a="http://schemas.openxmlformats.org/drawingml/2006/main" noChangeAspect="1"/>
             </wp:cNvGraphicFramePr>
@@ -5769,7 +5908,13 @@
                     <pic:cNvPicPr/>
                   </pic:nvPicPr>
                   <pic:blipFill>
-                    <a:blip r:embed="rId33"/>
+                    <a:blip r:embed="rId33">
+                      <a:extLst>
+                        <a:ext uri="{28A0092B-C50C-407E-A947-70E740481C1C}">
+                          <a14:useLocalDpi xmlns:a14="http://schemas.microsoft.com/office/drawing/2010/main" val="0"/>
+                        </a:ext>
+                      </a:extLst>
+                    </a:blip>
                     <a:stretch>
                       <a:fillRect/>
                     </a:stretch>
@@ -5777,7 +5922,7 @@
                   <pic:spPr>
                     <a:xfrm>
                       <a:off x="0" y="0"/>
-                      <a:ext cx="5400040" cy="4832985"/>
+                      <a:ext cx="7731365" cy="4696991"/>
                     </a:xfrm>
                     <a:prstGeom prst="rect">
                       <a:avLst/>
@@ -5786,22 +5931,118 @@
                 </pic:pic>
               </a:graphicData>
             </a:graphic>
-          </wp:inline>
+            <wp14:sizeRelH relativeFrom="page">
+              <wp14:pctWidth>0</wp14:pctWidth>
+            </wp14:sizeRelH>
+            <wp14:sizeRelV relativeFrom="page">
+              <wp14:pctHeight>0</wp14:pctHeight>
+            </wp14:sizeRelV>
+          </wp:anchor>
         </w:drawing>
       </w:r>
     </w:p>
     <w:p>
+      <w:pPr>
+        <w:jc w:val="both"/>
+      </w:pPr>
+    </w:p>
+    <w:p>
+      <w:pPr>
+        <w:jc w:val="both"/>
+      </w:pPr>
+    </w:p>
+    <w:p>
+      <w:pPr>
+        <w:jc w:val="both"/>
+      </w:pPr>
+    </w:p>
+    <w:p>
+      <w:pPr>
+        <w:jc w:val="both"/>
+      </w:pPr>
+    </w:p>
+    <w:p>
+      <w:pPr>
+        <w:jc w:val="both"/>
+      </w:pPr>
+    </w:p>
+    <w:p>
+      <w:pPr>
+        <w:jc w:val="both"/>
+      </w:pPr>
+    </w:p>
+    <w:p>
+      <w:pPr>
+        <w:jc w:val="both"/>
+      </w:pPr>
+    </w:p>
+    <w:p>
+      <w:pPr>
+        <w:jc w:val="both"/>
+      </w:pPr>
+    </w:p>
+    <w:p>
+      <w:pPr>
+        <w:jc w:val="both"/>
+      </w:pPr>
+    </w:p>
+    <w:p>
+      <w:pPr>
+        <w:pStyle w:val="Ttulo1"/>
+        <w:jc w:val="both"/>
+      </w:pPr>
+      <w:bookmarkStart w:id="23" w:name="_Toc35431503"/>
+      <w:r>
+        <w:lastRenderedPageBreak/>
+        <w:t>ESTUDIO ECONÓMICO DEL PROYECTO</w:t>
+      </w:r>
+      <w:bookmarkEnd w:id="23"/>
+    </w:p>
+    <w:p>
+      <w:pPr>
+        <w:jc w:val="both"/>
+      </w:pPr>
+      <w:r>
+        <w:t>Al haber realizado tres alternativas, el estudio económico varía en cada alternativa. Cada alternativa tendrá una rentabilidad diferente (VAN y ROI distintos).</w:t>
+      </w:r>
+    </w:p>
+    <w:p>
+      <w:pPr>
+        <w:jc w:val="both"/>
+        <w:rPr>
+          <w:u w:val="single"/>
+        </w:rPr>
+      </w:pPr>
+      <w:r>
+        <w:rPr>
+          <w:u w:val="single"/>
+        </w:rPr>
+        <w:t>Rentabilidad a</w:t>
+      </w:r>
+      <w:r>
+        <w:rPr>
+          <w:u w:val="single"/>
+        </w:rPr>
+        <w:t>lternativa optimista</w:t>
+      </w:r>
+    </w:p>
+    <w:p>
+      <w:pPr>
+        <w:jc w:val="both"/>
+        <w:rPr>
+          <w:u w:val="single"/>
+        </w:rPr>
+      </w:pPr>
       <w:r>
         <w:rPr>
           <w:noProof/>
           <w:u w:val="single"/>
         </w:rPr>
-        <w:lastRenderedPageBreak/>
         <w:drawing>
-          <wp:inline distT="0" distB="0" distL="0" distR="0" wp14:anchorId="70BC1F66" wp14:editId="7C0D8AFB">
-            <wp:extent cx="5400040" cy="1229995"/>
-            <wp:effectExtent l="0" t="0" r="0" b="8255"/>
-            <wp:docPr id="21" name="Imagen 21"/>
+          <wp:inline distT="0" distB="0" distL="0" distR="0" wp14:anchorId="59A66D75" wp14:editId="3563C65E">
+            <wp:extent cx="5400040" cy="254635"/>
+            <wp:effectExtent l="0" t="0" r="0" b="0"/>
+            <wp:docPr id="40" name="Imagen 40"/>
             <wp:cNvGraphicFramePr>
               <a:graphicFrameLocks xmlns:a="http://schemas.openxmlformats.org/drawingml/2006/main" noChangeAspect="1"/>
             </wp:cNvGraphicFramePr>
@@ -5821,7 +6062,7 @@
                   <pic:spPr>
                     <a:xfrm>
                       <a:off x="0" y="0"/>
-                      <a:ext cx="5400040" cy="1229995"/>
+                      <a:ext cx="5400040" cy="254635"/>
                     </a:xfrm>
                     <a:prstGeom prst="rect">
                       <a:avLst/>
@@ -5834,22 +6075,37 @@
         </w:drawing>
       </w:r>
     </w:p>
-    <w:p/>
-    <w:p>
-      <w:r>
-        <w:t>En las siguientes imágenes se muestran los costes en cada etapa y el coste total del proyecto.</w:t>
-      </w:r>
-    </w:p>
-    <w:p>
+    <w:p>
+      <w:pPr>
+        <w:jc w:val="both"/>
+        <w:rPr>
+          <w:u w:val="single"/>
+        </w:rPr>
+      </w:pPr>
+      <w:r>
+        <w:rPr>
+          <w:u w:val="single"/>
+        </w:rPr>
+        <w:t>Rentabilidad alternativa conservadora</w:t>
+      </w:r>
+    </w:p>
+    <w:p>
+      <w:pPr>
+        <w:jc w:val="both"/>
+        <w:rPr>
+          <w:u w:val="single"/>
+        </w:rPr>
+      </w:pPr>
       <w:r>
         <w:rPr>
           <w:noProof/>
+          <w:u w:val="single"/>
         </w:rPr>
         <w:drawing>
-          <wp:inline distT="0" distB="0" distL="0" distR="0" wp14:anchorId="2E99B400" wp14:editId="599B1E5E">
-            <wp:extent cx="5400040" cy="3703320"/>
+          <wp:inline distT="0" distB="0" distL="0" distR="0" wp14:anchorId="2A5EDA84" wp14:editId="41D197BA">
+            <wp:extent cx="5400040" cy="271145"/>
             <wp:effectExtent l="0" t="0" r="0" b="0"/>
-            <wp:docPr id="22" name="Imagen 22"/>
+            <wp:docPr id="41" name="Imagen 41"/>
             <wp:cNvGraphicFramePr>
               <a:graphicFrameLocks xmlns:a="http://schemas.openxmlformats.org/drawingml/2006/main" noChangeAspect="1"/>
             </wp:cNvGraphicFramePr>
@@ -5869,7 +6125,7 @@
                   <pic:spPr>
                     <a:xfrm>
                       <a:off x="0" y="0"/>
-                      <a:ext cx="5400040" cy="3703320"/>
+                      <a:ext cx="5400040" cy="271145"/>
                     </a:xfrm>
                     <a:prstGeom prst="rect">
                       <a:avLst/>
@@ -5883,15 +6139,36 @@
       </w:r>
     </w:p>
     <w:p>
+      <w:pPr>
+        <w:jc w:val="both"/>
+        <w:rPr>
+          <w:u w:val="single"/>
+        </w:rPr>
+      </w:pPr>
+      <w:r>
+        <w:rPr>
+          <w:u w:val="single"/>
+        </w:rPr>
+        <w:t>Rentabilidad alternativa pesimista</w:t>
+      </w:r>
+    </w:p>
+    <w:p>
+      <w:pPr>
+        <w:jc w:val="both"/>
+        <w:rPr>
+          <w:u w:val="single"/>
+        </w:rPr>
+      </w:pPr>
       <w:r>
         <w:rPr>
           <w:noProof/>
+          <w:u w:val="single"/>
         </w:rPr>
         <w:drawing>
-          <wp:inline distT="0" distB="0" distL="0" distR="0" wp14:anchorId="2EE8E918" wp14:editId="38431B9B">
-            <wp:extent cx="5400040" cy="1067435"/>
-            <wp:effectExtent l="0" t="0" r="0" b="0"/>
-            <wp:docPr id="23" name="Imagen 23"/>
+          <wp:inline distT="0" distB="0" distL="0" distR="0" wp14:anchorId="36CA6C6C" wp14:editId="625A3293">
+            <wp:extent cx="5400040" cy="261620"/>
+            <wp:effectExtent l="0" t="0" r="0" b="5080"/>
+            <wp:docPr id="42" name="Imagen 42"/>
             <wp:cNvGraphicFramePr>
               <a:graphicFrameLocks xmlns:a="http://schemas.openxmlformats.org/drawingml/2006/main" noChangeAspect="1"/>
             </wp:cNvGraphicFramePr>
@@ -5911,300 +6188,6 @@
                   <pic:spPr>
                     <a:xfrm>
                       <a:off x="0" y="0"/>
-                      <a:ext cx="5400040" cy="1067435"/>
-                    </a:xfrm>
-                    <a:prstGeom prst="rect">
-                      <a:avLst/>
-                    </a:prstGeom>
-                  </pic:spPr>
-                </pic:pic>
-              </a:graphicData>
-            </a:graphic>
-          </wp:inline>
-        </w:drawing>
-      </w:r>
-    </w:p>
-    <w:p/>
-    <w:p/>
-    <w:p/>
-    <w:p/>
-    <w:p/>
-    <w:p/>
-    <w:p/>
-    <w:p>
-      <w:r>
-        <w:lastRenderedPageBreak/>
-        <w:t xml:space="preserve">En la siguiente imagen se muestra una parte del Diagrama de </w:t>
-      </w:r>
-      <w:proofErr w:type="spellStart"/>
-      <w:r>
-        <w:t>Pert</w:t>
-      </w:r>
-      <w:proofErr w:type="spellEnd"/>
-      <w:r>
-        <w:t>, con las tareas críticas marcadas en rojo.</w:t>
-      </w:r>
-    </w:p>
-    <w:p>
-      <w:r>
-        <w:rPr>
-          <w:noProof/>
-        </w:rPr>
-        <w:drawing>
-          <wp:anchor distT="0" distB="0" distL="114300" distR="114300" simplePos="0" relativeHeight="251673600" behindDoc="0" locked="0" layoutInCell="1" allowOverlap="1" wp14:anchorId="0186D3A4" wp14:editId="2C71F540">
-            <wp:simplePos x="0" y="0"/>
-            <wp:positionH relativeFrom="page">
-              <wp:align>left</wp:align>
-            </wp:positionH>
-            <wp:positionV relativeFrom="paragraph">
-              <wp:posOffset>635</wp:posOffset>
-            </wp:positionV>
-            <wp:extent cx="8861425" cy="5383530"/>
-            <wp:effectExtent l="0" t="0" r="0" b="7620"/>
-            <wp:wrapSquare wrapText="bothSides"/>
-            <wp:docPr id="24" name="Imagen 24"/>
-            <wp:cNvGraphicFramePr>
-              <a:graphicFrameLocks xmlns:a="http://schemas.openxmlformats.org/drawingml/2006/main" noChangeAspect="1"/>
-            </wp:cNvGraphicFramePr>
-            <a:graphic xmlns:a="http://schemas.openxmlformats.org/drawingml/2006/main">
-              <a:graphicData uri="http://schemas.openxmlformats.org/drawingml/2006/picture">
-                <pic:pic xmlns:pic="http://schemas.openxmlformats.org/drawingml/2006/picture">
-                  <pic:nvPicPr>
-                    <pic:cNvPr id="1" name=""/>
-                    <pic:cNvPicPr/>
-                  </pic:nvPicPr>
-                  <pic:blipFill>
-                    <a:blip r:embed="rId37">
-                      <a:extLst>
-                        <a:ext uri="{28A0092B-C50C-407E-A947-70E740481C1C}">
-                          <a14:useLocalDpi xmlns:a14="http://schemas.microsoft.com/office/drawing/2010/main" val="0"/>
-                        </a:ext>
-                      </a:extLst>
-                    </a:blip>
-                    <a:stretch>
-                      <a:fillRect/>
-                    </a:stretch>
-                  </pic:blipFill>
-                  <pic:spPr>
-                    <a:xfrm>
-                      <a:off x="0" y="0"/>
-                      <a:ext cx="8861425" cy="5383530"/>
-                    </a:xfrm>
-                    <a:prstGeom prst="rect">
-                      <a:avLst/>
-                    </a:prstGeom>
-                  </pic:spPr>
-                </pic:pic>
-              </a:graphicData>
-            </a:graphic>
-            <wp14:sizeRelH relativeFrom="page">
-              <wp14:pctWidth>0</wp14:pctWidth>
-            </wp14:sizeRelH>
-            <wp14:sizeRelV relativeFrom="page">
-              <wp14:pctHeight>0</wp14:pctHeight>
-            </wp14:sizeRelV>
-          </wp:anchor>
-        </w:drawing>
-      </w:r>
-    </w:p>
-    <w:p/>
-    <w:p/>
-    <w:p/>
-    <w:p/>
-    <w:p/>
-    <w:p/>
-    <w:p/>
-    <w:p/>
-    <w:p/>
-    <w:p/>
-    <w:p>
-      <w:pPr>
-        <w:pStyle w:val="Ttulo1"/>
-      </w:pPr>
-      <w:bookmarkStart w:id="22" w:name="_Toc35431503"/>
-      <w:r>
-        <w:t>ESTUDIO ECONÓMICO DEL PROYECTO</w:t>
-      </w:r>
-      <w:bookmarkEnd w:id="22"/>
-    </w:p>
-    <w:p>
-      <w:r>
-        <w:t>Al haber realizado tres alternativas, el estudio económico varía en cada alternativa. Cada alternativa tendrá una rentabilidad diferente (VAN y ROI distintos).</w:t>
-      </w:r>
-    </w:p>
-    <w:p>
-      <w:pPr>
-        <w:rPr>
-          <w:u w:val="single"/>
-        </w:rPr>
-      </w:pPr>
-      <w:r>
-        <w:rPr>
-          <w:u w:val="single"/>
-        </w:rPr>
-        <w:t>Rentabilidad a</w:t>
-      </w:r>
-      <w:r>
-        <w:rPr>
-          <w:u w:val="single"/>
-        </w:rPr>
-        <w:t>lternativa optimista</w:t>
-      </w:r>
-    </w:p>
-    <w:p>
-      <w:pPr>
-        <w:rPr>
-          <w:u w:val="single"/>
-        </w:rPr>
-      </w:pPr>
-      <w:r>
-        <w:rPr>
-          <w:u w:val="single"/>
-        </w:rPr>
-        <w:drawing>
-          <wp:inline distT="0" distB="0" distL="0" distR="0" wp14:anchorId="59A66D75" wp14:editId="3563C65E">
-            <wp:extent cx="5400040" cy="254635"/>
-            <wp:effectExtent l="0" t="0" r="0" b="0"/>
-            <wp:docPr id="40" name="Imagen 40"/>
-            <wp:cNvGraphicFramePr>
-              <a:graphicFrameLocks xmlns:a="http://schemas.openxmlformats.org/drawingml/2006/main" noChangeAspect="1"/>
-            </wp:cNvGraphicFramePr>
-            <a:graphic xmlns:a="http://schemas.openxmlformats.org/drawingml/2006/main">
-              <a:graphicData uri="http://schemas.openxmlformats.org/drawingml/2006/picture">
-                <pic:pic xmlns:pic="http://schemas.openxmlformats.org/drawingml/2006/picture">
-                  <pic:nvPicPr>
-                    <pic:cNvPr id="1" name=""/>
-                    <pic:cNvPicPr/>
-                  </pic:nvPicPr>
-                  <pic:blipFill>
-                    <a:blip r:embed="rId38"/>
-                    <a:stretch>
-                      <a:fillRect/>
-                    </a:stretch>
-                  </pic:blipFill>
-                  <pic:spPr>
-                    <a:xfrm>
-                      <a:off x="0" y="0"/>
-                      <a:ext cx="5400040" cy="254635"/>
-                    </a:xfrm>
-                    <a:prstGeom prst="rect">
-                      <a:avLst/>
-                    </a:prstGeom>
-                  </pic:spPr>
-                </pic:pic>
-              </a:graphicData>
-            </a:graphic>
-          </wp:inline>
-        </w:drawing>
-      </w:r>
-    </w:p>
-    <w:p>
-      <w:pPr>
-        <w:rPr>
-          <w:u w:val="single"/>
-        </w:rPr>
-      </w:pPr>
-      <w:r>
-        <w:rPr>
-          <w:u w:val="single"/>
-        </w:rPr>
-        <w:t>Rentabilidad alternativa conservadora</w:t>
-      </w:r>
-    </w:p>
-    <w:p>
-      <w:pPr>
-        <w:rPr>
-          <w:u w:val="single"/>
-        </w:rPr>
-      </w:pPr>
-      <w:r>
-        <w:rPr>
-          <w:u w:val="single"/>
-        </w:rPr>
-        <w:drawing>
-          <wp:inline distT="0" distB="0" distL="0" distR="0" wp14:anchorId="2A5EDA84" wp14:editId="41D197BA">
-            <wp:extent cx="5400040" cy="271145"/>
-            <wp:effectExtent l="0" t="0" r="0" b="0"/>
-            <wp:docPr id="41" name="Imagen 41"/>
-            <wp:cNvGraphicFramePr>
-              <a:graphicFrameLocks xmlns:a="http://schemas.openxmlformats.org/drawingml/2006/main" noChangeAspect="1"/>
-            </wp:cNvGraphicFramePr>
-            <a:graphic xmlns:a="http://schemas.openxmlformats.org/drawingml/2006/main">
-              <a:graphicData uri="http://schemas.openxmlformats.org/drawingml/2006/picture">
-                <pic:pic xmlns:pic="http://schemas.openxmlformats.org/drawingml/2006/picture">
-                  <pic:nvPicPr>
-                    <pic:cNvPr id="1" name=""/>
-                    <pic:cNvPicPr/>
-                  </pic:nvPicPr>
-                  <pic:blipFill>
-                    <a:blip r:embed="rId39"/>
-                    <a:stretch>
-                      <a:fillRect/>
-                    </a:stretch>
-                  </pic:blipFill>
-                  <pic:spPr>
-                    <a:xfrm>
-                      <a:off x="0" y="0"/>
-                      <a:ext cx="5400040" cy="271145"/>
-                    </a:xfrm>
-                    <a:prstGeom prst="rect">
-                      <a:avLst/>
-                    </a:prstGeom>
-                  </pic:spPr>
-                </pic:pic>
-              </a:graphicData>
-            </a:graphic>
-          </wp:inline>
-        </w:drawing>
-      </w:r>
-    </w:p>
-    <w:p>
-      <w:pPr>
-        <w:rPr>
-          <w:u w:val="single"/>
-        </w:rPr>
-      </w:pPr>
-      <w:r>
-        <w:rPr>
-          <w:u w:val="single"/>
-        </w:rPr>
-        <w:t>Rentabilidad alternativa pesimista</w:t>
-      </w:r>
-    </w:p>
-    <w:p>
-      <w:pPr>
-        <w:rPr>
-          <w:u w:val="single"/>
-        </w:rPr>
-      </w:pPr>
-      <w:r>
-        <w:rPr>
-          <w:u w:val="single"/>
-        </w:rPr>
-        <w:drawing>
-          <wp:inline distT="0" distB="0" distL="0" distR="0" wp14:anchorId="36CA6C6C" wp14:editId="625A3293">
-            <wp:extent cx="5400040" cy="261620"/>
-            <wp:effectExtent l="0" t="0" r="0" b="5080"/>
-            <wp:docPr id="42" name="Imagen 42"/>
-            <wp:cNvGraphicFramePr>
-              <a:graphicFrameLocks xmlns:a="http://schemas.openxmlformats.org/drawingml/2006/main" noChangeAspect="1"/>
-            </wp:cNvGraphicFramePr>
-            <a:graphic xmlns:a="http://schemas.openxmlformats.org/drawingml/2006/main">
-              <a:graphicData uri="http://schemas.openxmlformats.org/drawingml/2006/picture">
-                <pic:pic xmlns:pic="http://schemas.openxmlformats.org/drawingml/2006/picture">
-                  <pic:nvPicPr>
-                    <pic:cNvPr id="1" name=""/>
-                    <pic:cNvPicPr/>
-                  </pic:nvPicPr>
-                  <pic:blipFill>
-                    <a:blip r:embed="rId40"/>
-                    <a:stretch>
-                      <a:fillRect/>
-                    </a:stretch>
-                  </pic:blipFill>
-                  <pic:spPr>
-                    <a:xfrm>
-                      <a:off x="0" y="0"/>
                       <a:ext cx="5400040" cy="261620"/>
                     </a:xfrm>
                     <a:prstGeom prst="rect">
@@ -6219,6 +6202,9 @@
       </w:r>
     </w:p>
     <w:p>
+      <w:pPr>
+        <w:jc w:val="both"/>
+      </w:pPr>
       <w:r>
         <w:t>Evidentemente el ROI y el VAN serán mucho mayores en la alternativ</w:t>
       </w:r>
@@ -6238,8 +6224,9 @@
     <w:p>
       <w:pPr>
         <w:pStyle w:val="Ttulo1"/>
-      </w:pPr>
-      <w:bookmarkStart w:id="23" w:name="_Toc35431504"/>
+        <w:jc w:val="both"/>
+      </w:pPr>
+      <w:bookmarkStart w:id="24" w:name="_Toc35431504"/>
       <w:r>
         <w:t>PRESUPUESTO</w:t>
       </w:r>
@@ -6252,9 +6239,12 @@
       <w:r>
         <w:t xml:space="preserve"> PRECIO DE VENTA</w:t>
       </w:r>
-      <w:bookmarkEnd w:id="23"/>
-    </w:p>
-    <w:p>
+      <w:bookmarkEnd w:id="24"/>
+    </w:p>
+    <w:p>
+      <w:pPr>
+        <w:jc w:val="both"/>
+      </w:pPr>
       <w:r>
         <w:t>Como se ha podido apreciar anteriormente en los estudios económicos de las diferentes alternativas, el presupuesto de cada año variará dependiendo de los ingresos por año. Los gastos del primer año serán fijos (144</w:t>
       </w:r>
@@ -6290,19 +6280,50 @@
       </w:r>
     </w:p>
     <w:p>
+      <w:pPr>
+        <w:jc w:val="both"/>
+      </w:pPr>
       <w:r>
         <w:t>En cuanto al precio de venta, al ser una aplicación para móvil, será gratis y los beneficios se obtendrán a través de la publicidad y del marketing de afiliación.</w:t>
       </w:r>
     </w:p>
-    <w:p/>
-    <w:p/>
-    <w:p/>
-    <w:p/>
-    <w:p/>
-    <w:p/>
-    <w:p/>
+    <w:p>
+      <w:pPr>
+        <w:jc w:val="both"/>
+      </w:pPr>
+    </w:p>
+    <w:p>
+      <w:pPr>
+        <w:jc w:val="both"/>
+      </w:pPr>
+    </w:p>
+    <w:p>
+      <w:pPr>
+        <w:jc w:val="both"/>
+      </w:pPr>
+    </w:p>
+    <w:p>
+      <w:pPr>
+        <w:jc w:val="both"/>
+      </w:pPr>
+    </w:p>
+    <w:p>
+      <w:pPr>
+        <w:jc w:val="both"/>
+      </w:pPr>
+    </w:p>
+    <w:p>
+      <w:pPr>
+        <w:jc w:val="both"/>
+      </w:pPr>
+    </w:p>
+    <w:p>
+      <w:pPr>
+        <w:jc w:val="both"/>
+      </w:pPr>
+    </w:p>
     <w:sectPr>
-      <w:footerReference w:type="default" r:id="rId41"/>
+      <w:footerReference w:type="default" r:id="rId37"/>
       <w:pgSz w:w="11906" w:h="16838"/>
       <w:pgMar w:top="1417" w:right="1701" w:bottom="1417" w:left="1701" w:header="708" w:footer="708" w:gutter="0"/>
       <w:pgNumType w:start="0"/>
@@ -6349,6 +6370,7 @@
         <w:docPartUnique/>
       </w:docPartObj>
     </w:sdtPr>
+    <w:sdtEndPr/>
     <w:sdtContent>
       <w:p>
         <w:pPr>
@@ -7545,27 +7567,9 @@
   </w:abstractNum>
   <w:num w:numId="1">
     <w:abstractNumId w:val="0"/>
-    <w:lvlOverride w:ilvl="0"/>
-    <w:lvlOverride w:ilvl="1"/>
-    <w:lvlOverride w:ilvl="2"/>
-    <w:lvlOverride w:ilvl="3"/>
-    <w:lvlOverride w:ilvl="4"/>
-    <w:lvlOverride w:ilvl="5"/>
-    <w:lvlOverride w:ilvl="6"/>
-    <w:lvlOverride w:ilvl="7"/>
-    <w:lvlOverride w:ilvl="8"/>
   </w:num>
   <w:num w:numId="2">
     <w:abstractNumId w:val="5"/>
-    <w:lvlOverride w:ilvl="0"/>
-    <w:lvlOverride w:ilvl="1"/>
-    <w:lvlOverride w:ilvl="2"/>
-    <w:lvlOverride w:ilvl="3"/>
-    <w:lvlOverride w:ilvl="4"/>
-    <w:lvlOverride w:ilvl="5"/>
-    <w:lvlOverride w:ilvl="6"/>
-    <w:lvlOverride w:ilvl="7"/>
-    <w:lvlOverride w:ilvl="8"/>
   </w:num>
   <w:num w:numId="3">
     <w:abstractNumId w:val="9"/>
@@ -7717,6 +7721,7 @@
     <w:lsdException w:name="HTML Sample" w:semiHidden="1" w:unhideWhenUsed="1"/>
     <w:lsdException w:name="HTML Typewriter" w:semiHidden="1" w:unhideWhenUsed="1"/>
     <w:lsdException w:name="HTML Variable" w:semiHidden="1" w:unhideWhenUsed="1"/>
+    <w:lsdException w:name="Normal Table" w:semiHidden="1" w:unhideWhenUsed="1"/>
     <w:lsdException w:name="annotation subject" w:semiHidden="1" w:unhideWhenUsed="1"/>
     <w:lsdException w:name="No List" w:semiHidden="1" w:unhideWhenUsed="1"/>
     <w:lsdException w:name="Outline List 1" w:semiHidden="1" w:unhideWhenUsed="1"/>
@@ -7762,9 +7767,11 @@
     <w:lsdException w:name="Table Subtle 1" w:semiHidden="1" w:unhideWhenUsed="1"/>
     <w:lsdException w:name="Table Subtle 2" w:semiHidden="1" w:unhideWhenUsed="1"/>
     <w:lsdException w:name="Table Web 1" w:semiHidden="1" w:unhideWhenUsed="1"/>
+    <w:lsdException w:name="Table Web 2" w:semiHidden="1" w:unhideWhenUsed="1"/>
     <w:lsdException w:name="Table Web 3" w:semiHidden="1" w:unhideWhenUsed="1"/>
     <w:lsdException w:name="Balloon Text" w:semiHidden="1" w:unhideWhenUsed="1"/>
     <w:lsdException w:name="Table Grid" w:uiPriority="39"/>
+    <w:lsdException w:name="Table Theme" w:semiHidden="1" w:unhideWhenUsed="1"/>
     <w:lsdException w:name="Placeholder Text" w:semiHidden="1"/>
     <w:lsdException w:name="No Spacing" w:uiPriority="1" w:qFormat="1"/>
     <w:lsdException w:name="Light Shading" w:uiPriority="60"/>
@@ -8041,6 +8048,7 @@
   <w:style w:type="character" w:default="1" w:styleId="Fuentedeprrafopredeter">
     <w:name w:val="Default Paragraph Font"/>
     <w:uiPriority w:val="1"/>
+    <w:semiHidden/>
     <w:unhideWhenUsed/>
   </w:style>
   <w:style w:type="table" w:default="1" w:styleId="Tablanormal">
@@ -8207,6 +8215,40 @@
     <w:rPr>
       <w:color w:val="0563C1" w:themeColor="hyperlink"/>
       <w:u w:val="single"/>
+    </w:rPr>
+  </w:style>
+  <w:style w:type="paragraph" w:styleId="Ttulo">
+    <w:name w:val="Title"/>
+    <w:basedOn w:val="Normal"/>
+    <w:next w:val="Normal"/>
+    <w:link w:val="TtuloCar"/>
+    <w:uiPriority w:val="10"/>
+    <w:qFormat/>
+    <w:rsid w:val="00E55E45"/>
+    <w:pPr>
+      <w:spacing w:after="0" w:line="240" w:lineRule="auto"/>
+      <w:contextualSpacing/>
+    </w:pPr>
+    <w:rPr>
+      <w:rFonts w:asciiTheme="majorHAnsi" w:eastAsiaTheme="majorEastAsia" w:hAnsiTheme="majorHAnsi" w:cstheme="majorBidi"/>
+      <w:spacing w:val="-10"/>
+      <w:kern w:val="28"/>
+      <w:sz w:val="56"/>
+      <w:szCs w:val="56"/>
+    </w:rPr>
+  </w:style>
+  <w:style w:type="character" w:customStyle="1" w:styleId="TtuloCar">
+    <w:name w:val="Título Car"/>
+    <w:basedOn w:val="Fuentedeprrafopredeter"/>
+    <w:link w:val="Ttulo"/>
+    <w:uiPriority w:val="10"/>
+    <w:rsid w:val="00E55E45"/>
+    <w:rPr>
+      <w:rFonts w:asciiTheme="majorHAnsi" w:eastAsiaTheme="majorEastAsia" w:hAnsiTheme="majorHAnsi" w:cstheme="majorBidi"/>
+      <w:spacing w:val="-10"/>
+      <w:kern w:val="28"/>
+      <w:sz w:val="56"/>
+      <w:szCs w:val="56"/>
     </w:rPr>
   </w:style>
 </w:styles>
@@ -8512,7 +8554,7 @@
 </file>
 
 <file path=customXml/itemProps1.xml><?xml version="1.0" encoding="utf-8"?>
-<ds:datastoreItem xmlns:ds="http://schemas.openxmlformats.org/officeDocument/2006/customXml" ds:itemID="{B2C6A495-622F-483D-AECF-D370A3F28CC9}">
+<ds:datastoreItem xmlns:ds="http://schemas.openxmlformats.org/officeDocument/2006/customXml" ds:itemID="{D5A778B8-1C35-410D-A548-7B2B4C33DC37}">
   <ds:schemaRefs>
     <ds:schemaRef ds:uri="http://schemas.openxmlformats.org/officeDocument/2006/bibliography"/>
   </ds:schemaRefs>

</xml_diff>